<commit_message>
Update Sequence Diagram v1.0.docx
</commit_message>
<xml_diff>
--- a/Final/Sequence Diagram v1.0.docx
+++ b/Final/Sequence Diagram v1.0.docx
@@ -4,7 +4,7 @@
   <w:body>
     <w:p>
       <w:pPr>
-        <w:pStyle w:val="BodyText"/>
+        <w:pStyle w:val="aa"/>
         <w:rPr>
           <w:rFonts w:ascii="Arial" w:hAnsi="Arial" w:cs="Arial"/>
           <w:sz w:val="26"/>
@@ -13,7 +13,7 @@
     </w:p>
     <w:p>
       <w:pPr>
-        <w:pStyle w:val="BodyText"/>
+        <w:pStyle w:val="aa"/>
         <w:jc w:val="center"/>
         <w:rPr>
           <w:rFonts w:ascii="Arial" w:hAnsi="Arial" w:cs="Arial"/>
@@ -42,7 +42,7 @@
                     <pic:cNvPicPr/>
                   </pic:nvPicPr>
                   <pic:blipFill>
-                    <a:blip r:embed="rId4" cstate="print"/>
+                    <a:blip r:embed="rId6" cstate="print"/>
                     <a:stretch>
                       <a:fillRect/>
                     </a:stretch>
@@ -177,7 +177,7 @@
     </w:p>
     <w:p>
       <w:pPr>
-        <w:pStyle w:val="BodyText"/>
+        <w:pStyle w:val="aa"/>
         <w:rPr>
           <w:rFonts w:ascii="Arial" w:hAnsi="Arial" w:cs="Arial"/>
           <w:sz w:val="20"/>
@@ -186,7 +186,7 @@
     </w:p>
     <w:p>
       <w:pPr>
-        <w:pStyle w:val="BodyText"/>
+        <w:pStyle w:val="aa"/>
         <w:rPr>
           <w:rFonts w:ascii="Arial" w:hAnsi="Arial" w:cs="Arial"/>
           <w:sz w:val="20"/>
@@ -195,7 +195,7 @@
     </w:p>
     <w:p>
       <w:pPr>
-        <w:pStyle w:val="BodyText"/>
+        <w:pStyle w:val="aa"/>
         <w:rPr>
           <w:rFonts w:ascii="Arial" w:hAnsi="Arial" w:cs="Arial"/>
           <w:sz w:val="20"/>
@@ -204,7 +204,7 @@
     </w:p>
     <w:p>
       <w:pPr>
-        <w:pStyle w:val="BodyText"/>
+        <w:pStyle w:val="aa"/>
         <w:rPr>
           <w:rFonts w:ascii="Arial" w:hAnsi="Arial" w:cs="Arial"/>
           <w:sz w:val="20"/>
@@ -213,7 +213,7 @@
     </w:p>
     <w:p>
       <w:pPr>
-        <w:pStyle w:val="BodyText"/>
+        <w:pStyle w:val="aa"/>
         <w:rPr>
           <w:rFonts w:ascii="Arial" w:hAnsi="Arial" w:cs="Arial"/>
           <w:sz w:val="20"/>
@@ -222,7 +222,7 @@
     </w:p>
     <w:p>
       <w:pPr>
-        <w:pStyle w:val="BodyText"/>
+        <w:pStyle w:val="aa"/>
         <w:rPr>
           <w:rFonts w:ascii="Arial" w:hAnsi="Arial" w:cs="Arial"/>
           <w:sz w:val="20"/>
@@ -231,7 +231,7 @@
     </w:p>
     <w:p>
       <w:pPr>
-        <w:pStyle w:val="BodyText"/>
+        <w:pStyle w:val="aa"/>
         <w:rPr>
           <w:rFonts w:ascii="Arial" w:hAnsi="Arial" w:cs="Arial"/>
           <w:sz w:val="20"/>
@@ -240,7 +240,7 @@
     </w:p>
     <w:p>
       <w:pPr>
-        <w:pStyle w:val="BodyText"/>
+        <w:pStyle w:val="aa"/>
         <w:rPr>
           <w:rFonts w:ascii="Arial" w:hAnsi="Arial" w:cs="Arial"/>
           <w:sz w:val="20"/>
@@ -249,7 +249,7 @@
     </w:p>
     <w:p>
       <w:pPr>
-        <w:pStyle w:val="BodyText"/>
+        <w:pStyle w:val="aa"/>
         <w:rPr>
           <w:rFonts w:ascii="Arial" w:hAnsi="Arial" w:cs="Arial"/>
           <w:sz w:val="20"/>
@@ -258,7 +258,7 @@
     </w:p>
     <w:p>
       <w:pPr>
-        <w:pStyle w:val="BodyText"/>
+        <w:pStyle w:val="aa"/>
         <w:rPr>
           <w:rFonts w:ascii="Arial" w:hAnsi="Arial" w:cs="Arial"/>
           <w:sz w:val="20"/>
@@ -267,7 +267,7 @@
     </w:p>
     <w:p>
       <w:pPr>
-        <w:pStyle w:val="BodyText"/>
+        <w:pStyle w:val="aa"/>
         <w:rPr>
           <w:rFonts w:ascii="Arial" w:hAnsi="Arial" w:cs="Arial"/>
           <w:sz w:val="20"/>
@@ -276,7 +276,7 @@
     </w:p>
     <w:p>
       <w:pPr>
-        <w:pStyle w:val="BodyText"/>
+        <w:pStyle w:val="aa"/>
         <w:rPr>
           <w:rFonts w:ascii="Arial" w:hAnsi="Arial" w:cs="Arial"/>
           <w:sz w:val="20"/>
@@ -285,7 +285,7 @@
     </w:p>
     <w:p>
       <w:pPr>
-        <w:pStyle w:val="BodyText"/>
+        <w:pStyle w:val="aa"/>
         <w:spacing w:before="5"/>
         <w:rPr>
           <w:rFonts w:ascii="Arial" w:hAnsi="Arial" w:cs="Arial"/>
@@ -305,7 +305,7 @@
     </w:p>
     <w:p>
       <w:pPr>
-        <w:pStyle w:val="BodyText"/>
+        <w:pStyle w:val="aa"/>
         <w:rPr>
           <w:rFonts w:ascii="Arial" w:hAnsi="Arial" w:cs="Arial"/>
           <w:sz w:val="20"/>
@@ -314,7 +314,7 @@
     </w:p>
     <w:p>
       <w:pPr>
-        <w:pStyle w:val="BodyText"/>
+        <w:pStyle w:val="aa"/>
         <w:rPr>
           <w:rFonts w:ascii="Arial" w:hAnsi="Arial" w:cs="Arial"/>
           <w:sz w:val="20"/>
@@ -323,7 +323,7 @@
     </w:p>
     <w:p>
       <w:pPr>
-        <w:pStyle w:val="Title"/>
+        <w:pStyle w:val="a3"/>
         <w:jc w:val="center"/>
         <w:rPr>
           <w:b/>
@@ -336,7 +336,7 @@
     </w:p>
     <w:p>
       <w:pPr>
-        <w:pStyle w:val="BodyText"/>
+        <w:pStyle w:val="aa"/>
         <w:rPr>
           <w:rFonts w:ascii="Arial" w:hAnsi="Arial" w:cs="Arial"/>
           <w:b/>
@@ -381,7 +381,7 @@
                     </pic:cNvPicPr>
                   </pic:nvPicPr>
                   <pic:blipFill>
-                    <a:blip r:embed="rId5">
+                    <a:blip r:embed="rId7">
                       <a:extLst>
                         <a:ext uri="{28A0092B-C50C-407E-A947-70E740481C1C}">
                           <a14:useLocalDpi xmlns:a14="http://schemas.microsoft.com/office/drawing/2010/main" val="0"/>
@@ -421,7 +421,7 @@
     </w:p>
     <w:p>
       <w:pPr>
-        <w:pStyle w:val="BodyText"/>
+        <w:pStyle w:val="aa"/>
         <w:rPr>
           <w:rFonts w:ascii="Arial" w:hAnsi="Arial" w:cs="Arial"/>
           <w:b/>
@@ -431,7 +431,7 @@
     </w:p>
     <w:p>
       <w:pPr>
-        <w:pStyle w:val="BodyText"/>
+        <w:pStyle w:val="aa"/>
         <w:spacing w:before="3"/>
         <w:rPr>
           <w:rFonts w:ascii="Arial" w:hAnsi="Arial" w:cs="Arial"/>
@@ -452,7 +452,7 @@
     </w:p>
     <w:p>
       <w:pPr>
-        <w:pStyle w:val="BodyText"/>
+        <w:pStyle w:val="aa"/>
         <w:rPr>
           <w:rFonts w:ascii="Arial" w:hAnsi="Arial" w:cs="Arial"/>
           <w:b/>
@@ -462,7 +462,7 @@
     </w:p>
     <w:p>
       <w:pPr>
-        <w:pStyle w:val="BodyText"/>
+        <w:pStyle w:val="aa"/>
         <w:rPr>
           <w:rFonts w:ascii="Arial" w:hAnsi="Arial" w:cs="Arial"/>
           <w:b/>
@@ -472,7 +472,7 @@
     </w:p>
     <w:p>
       <w:pPr>
-        <w:pStyle w:val="BodyText"/>
+        <w:pStyle w:val="aa"/>
         <w:rPr>
           <w:rFonts w:ascii="Arial" w:hAnsi="Arial" w:cs="Arial"/>
           <w:b/>
@@ -482,7 +482,7 @@
     </w:p>
     <w:p>
       <w:pPr>
-        <w:pStyle w:val="BodyText"/>
+        <w:pStyle w:val="aa"/>
         <w:spacing w:before="5"/>
         <w:rPr>
           <w:rFonts w:ascii="Arial" w:hAnsi="Arial" w:cs="Arial"/>
@@ -498,7 +498,7 @@
           <w:sz w:val="10"/>
         </w:rPr>
         <w:sectPr>
-          <w:footerReference w:type="default" r:id="rId6"/>
+          <w:footerReference w:type="default" r:id="rId8"/>
           <w:pgSz w:w="11910" w:h="16840"/>
           <w:pgMar w:top="1580" w:right="1660" w:bottom="840" w:left="1660" w:header="720" w:footer="650" w:gutter="0"/>
           <w:pgNumType w:start="1"/>
@@ -508,7 +508,7 @@
     </w:p>
     <w:p>
       <w:pPr>
-        <w:pStyle w:val="BodyText"/>
+        <w:pStyle w:val="aa"/>
         <w:rPr>
           <w:rFonts w:ascii="Arial" w:hAnsi="Arial" w:cs="Arial"/>
           <w:b/>
@@ -518,7 +518,7 @@
     </w:p>
     <w:p>
       <w:pPr>
-        <w:pStyle w:val="BodyText"/>
+        <w:pStyle w:val="aa"/>
         <w:rPr>
           <w:rFonts w:ascii="Arial" w:hAnsi="Arial" w:cs="Arial"/>
           <w:b/>
@@ -528,7 +528,7 @@
     </w:p>
     <w:p>
       <w:pPr>
-        <w:pStyle w:val="BodyText"/>
+        <w:pStyle w:val="aa"/>
         <w:rPr>
           <w:rFonts w:ascii="Arial" w:hAnsi="Arial" w:cs="Arial"/>
           <w:b/>
@@ -538,7 +538,7 @@
     </w:p>
     <w:p>
       <w:pPr>
-        <w:pStyle w:val="BodyText"/>
+        <w:pStyle w:val="aa"/>
         <w:rPr>
           <w:rFonts w:ascii="Arial" w:hAnsi="Arial" w:cs="Arial"/>
           <w:b/>
@@ -548,7 +548,7 @@
     </w:p>
     <w:p>
       <w:pPr>
-        <w:pStyle w:val="BodyText"/>
+        <w:pStyle w:val="aa"/>
         <w:spacing w:before="2"/>
         <w:rPr>
           <w:rFonts w:ascii="Arial" w:hAnsi="Arial" w:cs="Arial"/>
@@ -652,7 +652,7 @@
     </w:p>
     <w:p>
       <w:pPr>
-        <w:pStyle w:val="BodyText"/>
+        <w:pStyle w:val="aa"/>
         <w:rPr>
           <w:rFonts w:ascii="Arial" w:hAnsi="Arial" w:cs="Arial"/>
           <w:b/>
@@ -662,7 +662,7 @@
     </w:p>
     <w:p>
       <w:pPr>
-        <w:pStyle w:val="BodyText"/>
+        <w:pStyle w:val="aa"/>
         <w:rPr>
           <w:rFonts w:ascii="Arial" w:hAnsi="Arial" w:cs="Arial"/>
           <w:b/>
@@ -672,7 +672,7 @@
     </w:p>
     <w:p>
       <w:pPr>
-        <w:pStyle w:val="BodyText"/>
+        <w:pStyle w:val="aa"/>
         <w:tabs>
           <w:tab w:val="left" w:pos="2430"/>
         </w:tabs>
@@ -714,10 +714,10 @@
         </w:rPr>
         <w:t xml:space="preserve"> </w:t>
       </w:r>
-      <w:hyperlink r:id="rId7" w:history="1">
+      <w:hyperlink r:id="rId9" w:history="1">
         <w:r>
           <w:rPr>
-            <w:rStyle w:val="Hyperlink"/>
+            <w:rStyle w:val="-"/>
             <w:rFonts w:ascii="Arial" w:hAnsi="Arial" w:cs="Arial"/>
             <w:sz w:val="32"/>
           </w:rPr>
@@ -727,7 +727,7 @@
     </w:p>
     <w:p>
       <w:pPr>
-        <w:pStyle w:val="BodyText"/>
+        <w:pStyle w:val="aa"/>
         <w:tabs>
           <w:tab w:val="left" w:pos="1440"/>
         </w:tabs>
@@ -740,7 +740,7 @@
     </w:p>
     <w:p>
       <w:pPr>
-        <w:pStyle w:val="BodyText"/>
+        <w:pStyle w:val="aa"/>
         <w:tabs>
           <w:tab w:val="left" w:pos="1440"/>
         </w:tabs>
@@ -794,10 +794,10 @@
         </w:rPr>
         <w:t xml:space="preserve"> </w:t>
       </w:r>
-      <w:hyperlink r:id="rId8">
+      <w:hyperlink r:id="rId10">
         <w:r>
           <w:rPr>
-            <w:rStyle w:val="Hyperlink"/>
+            <w:rStyle w:val="-"/>
             <w:rFonts w:ascii="Arial" w:hAnsi="Arial" w:cs="Arial"/>
             <w:sz w:val="32"/>
             <w:szCs w:val="32"/>
@@ -808,7 +808,7 @@
     </w:p>
     <w:p>
       <w:pPr>
-        <w:pStyle w:val="BodyText"/>
+        <w:pStyle w:val="aa"/>
         <w:tabs>
           <w:tab w:val="left" w:pos="1440"/>
         </w:tabs>
@@ -821,7 +821,7 @@
     </w:p>
     <w:p>
       <w:pPr>
-        <w:pStyle w:val="BodyText"/>
+        <w:pStyle w:val="aa"/>
         <w:tabs>
           <w:tab w:val="left" w:pos="1440"/>
         </w:tabs>
@@ -861,10 +861,10 @@
         </w:rPr>
         <w:t xml:space="preserve"> </w:t>
       </w:r>
-      <w:hyperlink r:id="rId9" w:history="1">
+      <w:hyperlink r:id="rId11" w:history="1">
         <w:r>
           <w:rPr>
-            <w:rStyle w:val="Hyperlink"/>
+            <w:rStyle w:val="-"/>
             <w:rFonts w:ascii="Arial" w:hAnsi="Arial" w:cs="Arial"/>
             <w:sz w:val="32"/>
           </w:rPr>
@@ -874,7 +874,7 @@
     </w:p>
     <w:p>
       <w:pPr>
-        <w:pStyle w:val="BodyText"/>
+        <w:pStyle w:val="aa"/>
         <w:tabs>
           <w:tab w:val="left" w:pos="1440"/>
         </w:tabs>
@@ -887,7 +887,7 @@
     </w:p>
     <w:p>
       <w:pPr>
-        <w:pStyle w:val="BodyText"/>
+        <w:pStyle w:val="aa"/>
         <w:tabs>
           <w:tab w:val="left" w:pos="1440"/>
         </w:tabs>
@@ -919,10 +919,10 @@
         </w:rPr>
         <w:t xml:space="preserve">Ραφαήλ Κιτρομηλίδης 1095897 </w:t>
       </w:r>
-      <w:hyperlink r:id="rId10" w:history="1">
+      <w:hyperlink r:id="rId12" w:history="1">
         <w:r>
           <w:rPr>
-            <w:rStyle w:val="Hyperlink"/>
+            <w:rStyle w:val="-"/>
             <w:rFonts w:ascii="Arial" w:hAnsi="Arial" w:cs="Arial"/>
             <w:sz w:val="32"/>
           </w:rPr>
@@ -970,10 +970,10 @@
           <w:lang w:val="en-US"/>
         </w:rPr>
       </w:pPr>
-      <w:hyperlink r:id="rId11" w:history="1">
+      <w:hyperlink r:id="rId13" w:history="1">
         <w:r>
           <w:rPr>
-            <w:rStyle w:val="Hyperlink"/>
+            <w:rStyle w:val="-"/>
             <w:rFonts w:ascii="Arial" w:hAnsi="Arial" w:cs="Arial"/>
             <w:sz w:val="32"/>
             <w:lang w:val="en-US"/>
@@ -982,7 +982,7 @@
         </w:r>
         <w:r>
           <w:rPr>
-            <w:rStyle w:val="Hyperlink"/>
+            <w:rStyle w:val="-"/>
             <w:rFonts w:ascii="Arial" w:hAnsi="Arial" w:cs="Arial"/>
             <w:sz w:val="32"/>
           </w:rPr>
@@ -990,7 +990,7 @@
         </w:r>
         <w:r>
           <w:rPr>
-            <w:rStyle w:val="Hyperlink"/>
+            <w:rStyle w:val="-"/>
             <w:rFonts w:ascii="Arial" w:hAnsi="Arial" w:cs="Arial"/>
             <w:sz w:val="32"/>
             <w:lang w:val="en-US"/>
@@ -999,7 +999,7 @@
         </w:r>
         <w:r>
           <w:rPr>
-            <w:rStyle w:val="Hyperlink"/>
+            <w:rStyle w:val="-"/>
             <w:rFonts w:ascii="Arial" w:hAnsi="Arial" w:cs="Arial"/>
             <w:sz w:val="32"/>
           </w:rPr>
@@ -1007,7 +1007,7 @@
         </w:r>
         <w:r>
           <w:rPr>
-            <w:rStyle w:val="Hyperlink"/>
+            <w:rStyle w:val="-"/>
             <w:rFonts w:ascii="Arial" w:hAnsi="Arial" w:cs="Arial"/>
             <w:sz w:val="32"/>
             <w:lang w:val="en-US"/>
@@ -1107,10 +1107,18 @@
     <w:p>
       <w:pPr>
         <w:ind w:left="1710" w:firstLine="720"/>
-        <w:rPr>
-          <w:lang w:val="en-US"/>
-        </w:rPr>
-      </w:pPr>
+        <w:jc w:val="both"/>
+        <w:rPr>
+          <w:lang w:val="en-US"/>
+        </w:rPr>
+      </w:pPr>
+      <w:r>
+        <w:rPr>
+          <w:lang w:val="en-US"/>
+        </w:rPr>
+        <w:lastRenderedPageBreak/>
+        <w:t>Sequence diagram1:</w:t>
+      </w:r>
     </w:p>
     <w:p>
       <w:pPr>
@@ -1119,6 +1127,2166 @@
           <w:lang w:val="en-US"/>
         </w:rPr>
       </w:pPr>
+    </w:p>
+    <w:p>
+      <w:pPr>
+        <w:widowControl/>
+        <w:autoSpaceDE/>
+        <w:autoSpaceDN/>
+        <w:spacing w:after="160" w:line="278" w:lineRule="auto"/>
+        <w:rPr>
+          <w:lang w:val="en-US"/>
+        </w:rPr>
+      </w:pPr>
+      <w:r>
+        <w:rPr>
+          <w:noProof/>
+        </w:rPr>
+        <w:drawing>
+          <wp:anchor distT="0" distB="0" distL="114300" distR="114300" simplePos="0" relativeHeight="251651072" behindDoc="0" locked="0" layoutInCell="1" allowOverlap="1" wp14:anchorId="7448D3D4" wp14:editId="3A7FD697">
+            <wp:simplePos x="0" y="0"/>
+            <wp:positionH relativeFrom="column">
+              <wp:posOffset>0</wp:posOffset>
+            </wp:positionH>
+            <wp:positionV relativeFrom="paragraph">
+              <wp:posOffset>332105</wp:posOffset>
+            </wp:positionV>
+            <wp:extent cx="4946650" cy="5638800"/>
+            <wp:effectExtent l="0" t="0" r="0" b="0"/>
+            <wp:wrapNone/>
+            <wp:docPr id="363963084" name="Εικόνα 1" descr="Εικόνα που περιέχει κείμενο, στιγμιότυπο οθόνης, οθόνη, αριθμός&#10;&#10;Το περιεχόμενο που δημιουργείται από τεχνολογία AI ενδέχεται να είναι εσφαλμένο."/>
+            <wp:cNvGraphicFramePr>
+              <a:graphicFrameLocks xmlns:a="http://schemas.openxmlformats.org/drawingml/2006/main" noChangeAspect="1"/>
+            </wp:cNvGraphicFramePr>
+            <a:graphic xmlns:a="http://schemas.openxmlformats.org/drawingml/2006/main">
+              <a:graphicData uri="http://schemas.openxmlformats.org/drawingml/2006/picture">
+                <pic:pic xmlns:pic="http://schemas.openxmlformats.org/drawingml/2006/picture">
+                  <pic:nvPicPr>
+                    <pic:cNvPr id="363963084" name="Εικόνα 1" descr="Εικόνα που περιέχει κείμενο, στιγμιότυπο οθόνης, οθόνη, αριθμός&#10;&#10;Το περιεχόμενο που δημιουργείται από τεχνολογία AI ενδέχεται να είναι εσφαλμένο."/>
+                    <pic:cNvPicPr>
+                      <a:picLocks noChangeAspect="1" noChangeArrowheads="1"/>
+                    </pic:cNvPicPr>
+                  </pic:nvPicPr>
+                  <pic:blipFill>
+                    <a:blip r:embed="rId14">
+                      <a:extLst>
+                        <a:ext uri="{28A0092B-C50C-407E-A947-70E740481C1C}">
+                          <a14:useLocalDpi xmlns:a14="http://schemas.microsoft.com/office/drawing/2010/main" val="0"/>
+                        </a:ext>
+                      </a:extLst>
+                    </a:blip>
+                    <a:srcRect/>
+                    <a:stretch>
+                      <a:fillRect/>
+                    </a:stretch>
+                  </pic:blipFill>
+                  <pic:spPr bwMode="auto">
+                    <a:xfrm>
+                      <a:off x="0" y="0"/>
+                      <a:ext cx="4946650" cy="5638800"/>
+                    </a:xfrm>
+                    <a:prstGeom prst="rect">
+                      <a:avLst/>
+                    </a:prstGeom>
+                    <a:noFill/>
+                    <a:ln>
+                      <a:noFill/>
+                    </a:ln>
+                  </pic:spPr>
+                </pic:pic>
+              </a:graphicData>
+            </a:graphic>
+            <wp14:sizeRelH relativeFrom="page">
+              <wp14:pctWidth>0</wp14:pctWidth>
+            </wp14:sizeRelH>
+            <wp14:sizeRelV relativeFrom="page">
+              <wp14:pctHeight>0</wp14:pctHeight>
+            </wp14:sizeRelV>
+          </wp:anchor>
+        </w:drawing>
+      </w:r>
+      <w:r>
+        <w:rPr>
+          <w:lang w:val="en-US"/>
+        </w:rPr>
+        <w:br w:type="page"/>
+      </w:r>
+    </w:p>
+    <w:p>
+      <w:pPr>
+        <w:ind w:left="1710" w:firstLine="720"/>
+        <w:jc w:val="both"/>
+        <w:rPr>
+          <w:lang w:val="en-US"/>
+        </w:rPr>
+      </w:pPr>
+      <w:r>
+        <w:rPr>
+          <w:lang w:val="en-US"/>
+        </w:rPr>
+        <w:lastRenderedPageBreak/>
+        <w:t>Sequence diagram</w:t>
+      </w:r>
+      <w:r>
+        <w:rPr>
+          <w:lang w:val="en-US"/>
+        </w:rPr>
+        <w:t xml:space="preserve"> 2</w:t>
+      </w:r>
+      <w:r>
+        <w:rPr>
+          <w:lang w:val="en-US"/>
+        </w:rPr>
+        <w:t>:</w:t>
+      </w:r>
+    </w:p>
+    <w:p>
+      <w:pPr>
+        <w:ind w:left="1710" w:firstLine="720"/>
+        <w:rPr>
+          <w:lang w:val="en-US"/>
+        </w:rPr>
+      </w:pPr>
+    </w:p>
+    <w:p>
+      <w:pPr>
+        <w:widowControl/>
+        <w:autoSpaceDE/>
+        <w:autoSpaceDN/>
+        <w:spacing w:after="160" w:line="278" w:lineRule="auto"/>
+        <w:rPr>
+          <w:lang w:val="en-US"/>
+        </w:rPr>
+      </w:pPr>
+      <w:r>
+        <w:rPr>
+          <w:noProof/>
+        </w:rPr>
+        <w:drawing>
+          <wp:anchor distT="0" distB="0" distL="114300" distR="114300" simplePos="0" relativeHeight="251652096" behindDoc="0" locked="0" layoutInCell="1" allowOverlap="1" wp14:anchorId="2EEC60CD" wp14:editId="4424EBC7">
+            <wp:simplePos x="0" y="0"/>
+            <wp:positionH relativeFrom="column">
+              <wp:posOffset>361950</wp:posOffset>
+            </wp:positionH>
+            <wp:positionV relativeFrom="paragraph">
+              <wp:posOffset>325755</wp:posOffset>
+            </wp:positionV>
+            <wp:extent cx="4438650" cy="4400550"/>
+            <wp:effectExtent l="0" t="0" r="0" b="0"/>
+            <wp:wrapNone/>
+            <wp:docPr id="1204432618" name="Εικόνα 2" descr="Εικόνα που περιέχει κείμενο, στιγμιότυπο οθόνης, διάγραμμα, ορθογώνιο παραλληλόγραμμο&#10;&#10;Το περιεχόμενο που δημιουργείται από τεχνολογία AI ενδέχεται να είναι εσφαλμένο."/>
+            <wp:cNvGraphicFramePr>
+              <a:graphicFrameLocks xmlns:a="http://schemas.openxmlformats.org/drawingml/2006/main" noChangeAspect="1"/>
+            </wp:cNvGraphicFramePr>
+            <a:graphic xmlns:a="http://schemas.openxmlformats.org/drawingml/2006/main">
+              <a:graphicData uri="http://schemas.openxmlformats.org/drawingml/2006/picture">
+                <pic:pic xmlns:pic="http://schemas.openxmlformats.org/drawingml/2006/picture">
+                  <pic:nvPicPr>
+                    <pic:cNvPr id="1204432618" name="Εικόνα 2" descr="Εικόνα που περιέχει κείμενο, στιγμιότυπο οθόνης, διάγραμμα, ορθογώνιο παραλληλόγραμμο&#10;&#10;Το περιεχόμενο που δημιουργείται από τεχνολογία AI ενδέχεται να είναι εσφαλμένο."/>
+                    <pic:cNvPicPr>
+                      <a:picLocks noChangeAspect="1" noChangeArrowheads="1"/>
+                    </pic:cNvPicPr>
+                  </pic:nvPicPr>
+                  <pic:blipFill>
+                    <a:blip r:embed="rId15">
+                      <a:extLst>
+                        <a:ext uri="{28A0092B-C50C-407E-A947-70E740481C1C}">
+                          <a14:useLocalDpi xmlns:a14="http://schemas.microsoft.com/office/drawing/2010/main" val="0"/>
+                        </a:ext>
+                      </a:extLst>
+                    </a:blip>
+                    <a:srcRect/>
+                    <a:stretch>
+                      <a:fillRect/>
+                    </a:stretch>
+                  </pic:blipFill>
+                  <pic:spPr bwMode="auto">
+                    <a:xfrm>
+                      <a:off x="0" y="0"/>
+                      <a:ext cx="4438650" cy="4400550"/>
+                    </a:xfrm>
+                    <a:prstGeom prst="rect">
+                      <a:avLst/>
+                    </a:prstGeom>
+                    <a:noFill/>
+                    <a:ln>
+                      <a:noFill/>
+                    </a:ln>
+                  </pic:spPr>
+                </pic:pic>
+              </a:graphicData>
+            </a:graphic>
+            <wp14:sizeRelH relativeFrom="page">
+              <wp14:pctWidth>0</wp14:pctWidth>
+            </wp14:sizeRelH>
+            <wp14:sizeRelV relativeFrom="page">
+              <wp14:pctHeight>0</wp14:pctHeight>
+            </wp14:sizeRelV>
+          </wp:anchor>
+        </w:drawing>
+      </w:r>
+      <w:r>
+        <w:rPr>
+          <w:lang w:val="en-US"/>
+        </w:rPr>
+        <w:br w:type="page"/>
+      </w:r>
+    </w:p>
+    <w:p>
+      <w:pPr>
+        <w:ind w:left="1710" w:firstLine="720"/>
+        <w:jc w:val="both"/>
+        <w:rPr>
+          <w:lang w:val="en-US"/>
+        </w:rPr>
+      </w:pPr>
+      <w:r>
+        <w:rPr>
+          <w:lang w:val="en-US"/>
+        </w:rPr>
+        <w:lastRenderedPageBreak/>
+        <w:t xml:space="preserve">Sequence diagram </w:t>
+      </w:r>
+      <w:r>
+        <w:rPr>
+          <w:lang w:val="en-US"/>
+        </w:rPr>
+        <w:t>3</w:t>
+      </w:r>
+      <w:r>
+        <w:rPr>
+          <w:lang w:val="en-US"/>
+        </w:rPr>
+        <w:t>:</w:t>
+      </w:r>
+    </w:p>
+    <w:p>
+      <w:pPr>
+        <w:ind w:left="1710" w:firstLine="720"/>
+        <w:jc w:val="both"/>
+        <w:rPr>
+          <w:lang w:val="en-US"/>
+        </w:rPr>
+      </w:pPr>
+    </w:p>
+    <w:p>
+      <w:pPr>
+        <w:ind w:left="1710" w:firstLine="720"/>
+        <w:rPr>
+          <w:lang w:val="en-US"/>
+        </w:rPr>
+      </w:pPr>
+    </w:p>
+    <w:p>
+      <w:pPr>
+        <w:widowControl/>
+        <w:autoSpaceDE/>
+        <w:autoSpaceDN/>
+        <w:spacing w:after="160" w:line="278" w:lineRule="auto"/>
+        <w:rPr>
+          <w:lang w:val="en-US"/>
+        </w:rPr>
+      </w:pPr>
+      <w:r>
+        <w:rPr>
+          <w:noProof/>
+        </w:rPr>
+        <w:drawing>
+          <wp:anchor distT="0" distB="0" distL="114300" distR="114300" simplePos="0" relativeHeight="251654144" behindDoc="0" locked="0" layoutInCell="1" allowOverlap="1" wp14:anchorId="20A93CE7" wp14:editId="46C881E8">
+            <wp:simplePos x="0" y="0"/>
+            <wp:positionH relativeFrom="column">
+              <wp:posOffset>-69850</wp:posOffset>
+            </wp:positionH>
+            <wp:positionV relativeFrom="paragraph">
+              <wp:posOffset>98425</wp:posOffset>
+            </wp:positionV>
+            <wp:extent cx="5251450" cy="6210300"/>
+            <wp:effectExtent l="0" t="0" r="0" b="0"/>
+            <wp:wrapNone/>
+            <wp:docPr id="1271680461" name="Εικόνα 3" descr="Εικόνα που περιέχει κείμενο, στιγμιότυπο οθόνης, οθόνη, αριθμός&#10;&#10;Το περιεχόμενο που δημιουργείται από τεχνολογία AI ενδέχεται να είναι εσφαλμένο."/>
+            <wp:cNvGraphicFramePr>
+              <a:graphicFrameLocks xmlns:a="http://schemas.openxmlformats.org/drawingml/2006/main" noChangeAspect="1"/>
+            </wp:cNvGraphicFramePr>
+            <a:graphic xmlns:a="http://schemas.openxmlformats.org/drawingml/2006/main">
+              <a:graphicData uri="http://schemas.openxmlformats.org/drawingml/2006/picture">
+                <pic:pic xmlns:pic="http://schemas.openxmlformats.org/drawingml/2006/picture">
+                  <pic:nvPicPr>
+                    <pic:cNvPr id="1271680461" name="Εικόνα 3" descr="Εικόνα που περιέχει κείμενο, στιγμιότυπο οθόνης, οθόνη, αριθμός&#10;&#10;Το περιεχόμενο που δημιουργείται από τεχνολογία AI ενδέχεται να είναι εσφαλμένο."/>
+                    <pic:cNvPicPr>
+                      <a:picLocks noChangeAspect="1" noChangeArrowheads="1"/>
+                    </pic:cNvPicPr>
+                  </pic:nvPicPr>
+                  <pic:blipFill>
+                    <a:blip r:embed="rId16">
+                      <a:extLst>
+                        <a:ext uri="{28A0092B-C50C-407E-A947-70E740481C1C}">
+                          <a14:useLocalDpi xmlns:a14="http://schemas.microsoft.com/office/drawing/2010/main" val="0"/>
+                        </a:ext>
+                      </a:extLst>
+                    </a:blip>
+                    <a:srcRect/>
+                    <a:stretch>
+                      <a:fillRect/>
+                    </a:stretch>
+                  </pic:blipFill>
+                  <pic:spPr bwMode="auto">
+                    <a:xfrm>
+                      <a:off x="0" y="0"/>
+                      <a:ext cx="5251450" cy="6210300"/>
+                    </a:xfrm>
+                    <a:prstGeom prst="rect">
+                      <a:avLst/>
+                    </a:prstGeom>
+                    <a:noFill/>
+                    <a:ln>
+                      <a:noFill/>
+                    </a:ln>
+                  </pic:spPr>
+                </pic:pic>
+              </a:graphicData>
+            </a:graphic>
+            <wp14:sizeRelH relativeFrom="page">
+              <wp14:pctWidth>0</wp14:pctWidth>
+            </wp14:sizeRelH>
+            <wp14:sizeRelV relativeFrom="page">
+              <wp14:pctHeight>0</wp14:pctHeight>
+            </wp14:sizeRelV>
+          </wp:anchor>
+        </w:drawing>
+      </w:r>
+      <w:r>
+        <w:rPr>
+          <w:lang w:val="en-US"/>
+        </w:rPr>
+        <w:br w:type="page"/>
+      </w:r>
+    </w:p>
+    <w:p>
+      <w:pPr>
+        <w:ind w:left="1710" w:firstLine="720"/>
+        <w:jc w:val="both"/>
+        <w:rPr>
+          <w:lang w:val="en-US"/>
+        </w:rPr>
+      </w:pPr>
+      <w:r>
+        <w:rPr>
+          <w:lang w:val="en-US"/>
+        </w:rPr>
+        <w:lastRenderedPageBreak/>
+        <w:t xml:space="preserve">Sequence diagram </w:t>
+      </w:r>
+      <w:r>
+        <w:rPr>
+          <w:lang w:val="en-US"/>
+        </w:rPr>
+        <w:t>4</w:t>
+      </w:r>
+      <w:r>
+        <w:rPr>
+          <w:lang w:val="en-US"/>
+        </w:rPr>
+        <w:t>:</w:t>
+      </w:r>
+    </w:p>
+    <w:p>
+      <w:pPr>
+        <w:ind w:left="1710" w:firstLine="720"/>
+        <w:jc w:val="both"/>
+        <w:rPr>
+          <w:lang w:val="en-US"/>
+        </w:rPr>
+      </w:pPr>
+    </w:p>
+    <w:p>
+      <w:pPr>
+        <w:ind w:left="1710" w:firstLine="720"/>
+        <w:rPr>
+          <w:lang w:val="en-US"/>
+        </w:rPr>
+      </w:pPr>
+    </w:p>
+    <w:p>
+      <w:pPr>
+        <w:widowControl/>
+        <w:autoSpaceDE/>
+        <w:autoSpaceDN/>
+        <w:spacing w:after="160" w:line="278" w:lineRule="auto"/>
+        <w:rPr>
+          <w:lang w:val="en-US"/>
+        </w:rPr>
+      </w:pPr>
+      <w:r>
+        <w:rPr>
+          <w:noProof/>
+        </w:rPr>
+        <w:drawing>
+          <wp:anchor distT="0" distB="0" distL="114300" distR="114300" simplePos="0" relativeHeight="251656192" behindDoc="0" locked="0" layoutInCell="1" allowOverlap="1" wp14:anchorId="36763BEE" wp14:editId="2D871E2C">
+            <wp:simplePos x="0" y="0"/>
+            <wp:positionH relativeFrom="column">
+              <wp:posOffset>-177800</wp:posOffset>
+            </wp:positionH>
+            <wp:positionV relativeFrom="paragraph">
+              <wp:posOffset>142875</wp:posOffset>
+            </wp:positionV>
+            <wp:extent cx="5486400" cy="4834255"/>
+            <wp:effectExtent l="0" t="0" r="0" b="0"/>
+            <wp:wrapNone/>
+            <wp:docPr id="171114954" name="Εικόνα 4" descr="Εικόνα που περιέχει στιγμιότυπο οθόνης, γραμμή, διάγραμμα, σχεδίαση&#10;&#10;Το περιεχόμενο που δημιουργείται από τεχνολογία AI ενδέχεται να είναι εσφαλμένο."/>
+            <wp:cNvGraphicFramePr>
+              <a:graphicFrameLocks xmlns:a="http://schemas.openxmlformats.org/drawingml/2006/main" noChangeAspect="1"/>
+            </wp:cNvGraphicFramePr>
+            <a:graphic xmlns:a="http://schemas.openxmlformats.org/drawingml/2006/main">
+              <a:graphicData uri="http://schemas.openxmlformats.org/drawingml/2006/picture">
+                <pic:pic xmlns:pic="http://schemas.openxmlformats.org/drawingml/2006/picture">
+                  <pic:nvPicPr>
+                    <pic:cNvPr id="171114954" name="Εικόνα 4" descr="Εικόνα που περιέχει στιγμιότυπο οθόνης, γραμμή, διάγραμμα, σχεδίαση&#10;&#10;Το περιεχόμενο που δημιουργείται από τεχνολογία AI ενδέχεται να είναι εσφαλμένο."/>
+                    <pic:cNvPicPr>
+                      <a:picLocks noChangeAspect="1" noChangeArrowheads="1"/>
+                    </pic:cNvPicPr>
+                  </pic:nvPicPr>
+                  <pic:blipFill>
+                    <a:blip r:embed="rId17">
+                      <a:extLst>
+                        <a:ext uri="{28A0092B-C50C-407E-A947-70E740481C1C}">
+                          <a14:useLocalDpi xmlns:a14="http://schemas.microsoft.com/office/drawing/2010/main" val="0"/>
+                        </a:ext>
+                      </a:extLst>
+                    </a:blip>
+                    <a:srcRect/>
+                    <a:stretch>
+                      <a:fillRect/>
+                    </a:stretch>
+                  </pic:blipFill>
+                  <pic:spPr bwMode="auto">
+                    <a:xfrm>
+                      <a:off x="0" y="0"/>
+                      <a:ext cx="5486400" cy="4834255"/>
+                    </a:xfrm>
+                    <a:prstGeom prst="rect">
+                      <a:avLst/>
+                    </a:prstGeom>
+                    <a:noFill/>
+                    <a:ln>
+                      <a:noFill/>
+                    </a:ln>
+                  </pic:spPr>
+                </pic:pic>
+              </a:graphicData>
+            </a:graphic>
+            <wp14:sizeRelH relativeFrom="page">
+              <wp14:pctWidth>0</wp14:pctWidth>
+            </wp14:sizeRelH>
+            <wp14:sizeRelV relativeFrom="page">
+              <wp14:pctHeight>0</wp14:pctHeight>
+            </wp14:sizeRelV>
+          </wp:anchor>
+        </w:drawing>
+      </w:r>
+      <w:r>
+        <w:rPr>
+          <w:lang w:val="en-US"/>
+        </w:rPr>
+        <w:br w:type="page"/>
+      </w:r>
+    </w:p>
+    <w:p>
+      <w:pPr>
+        <w:ind w:left="1710" w:firstLine="720"/>
+        <w:jc w:val="both"/>
+        <w:rPr>
+          <w:lang w:val="en-US"/>
+        </w:rPr>
+      </w:pPr>
+      <w:r>
+        <w:rPr>
+          <w:lang w:val="en-US"/>
+        </w:rPr>
+        <w:lastRenderedPageBreak/>
+        <w:t xml:space="preserve">Sequence diagram </w:t>
+      </w:r>
+      <w:r>
+        <w:rPr>
+          <w:lang w:val="en-US"/>
+        </w:rPr>
+        <w:t>5</w:t>
+      </w:r>
+      <w:r>
+        <w:rPr>
+          <w:lang w:val="en-US"/>
+        </w:rPr>
+        <w:t>:</w:t>
+      </w:r>
+    </w:p>
+    <w:p>
+      <w:pPr>
+        <w:ind w:left="1710" w:firstLine="720"/>
+        <w:rPr>
+          <w:lang w:val="en-US"/>
+        </w:rPr>
+      </w:pPr>
+    </w:p>
+    <w:p>
+      <w:pPr>
+        <w:widowControl/>
+        <w:autoSpaceDE/>
+        <w:autoSpaceDN/>
+        <w:spacing w:after="160" w:line="278" w:lineRule="auto"/>
+        <w:rPr>
+          <w:lang w:val="en-US"/>
+        </w:rPr>
+      </w:pPr>
+      <w:r>
+        <w:rPr>
+          <w:noProof/>
+        </w:rPr>
+        <w:drawing>
+          <wp:anchor distT="0" distB="0" distL="114300" distR="114300" simplePos="0" relativeHeight="251657216" behindDoc="0" locked="0" layoutInCell="1" allowOverlap="1" wp14:anchorId="5BB5FEB5" wp14:editId="7DE12D74">
+            <wp:simplePos x="0" y="0"/>
+            <wp:positionH relativeFrom="column">
+              <wp:posOffset>-241300</wp:posOffset>
+            </wp:positionH>
+            <wp:positionV relativeFrom="paragraph">
+              <wp:posOffset>103505</wp:posOffset>
+            </wp:positionV>
+            <wp:extent cx="5486400" cy="5356225"/>
+            <wp:effectExtent l="0" t="0" r="0" b="0"/>
+            <wp:wrapNone/>
+            <wp:docPr id="747678164" name="Εικόνα 5" descr="Εικόνα που περιέχει κείμενο, στιγμιότυπο οθόνης, σχεδίαση&#10;&#10;Το περιεχόμενο που δημιουργείται από τεχνολογία AI ενδέχεται να είναι εσφαλμένο."/>
+            <wp:cNvGraphicFramePr>
+              <a:graphicFrameLocks xmlns:a="http://schemas.openxmlformats.org/drawingml/2006/main" noChangeAspect="1"/>
+            </wp:cNvGraphicFramePr>
+            <a:graphic xmlns:a="http://schemas.openxmlformats.org/drawingml/2006/main">
+              <a:graphicData uri="http://schemas.openxmlformats.org/drawingml/2006/picture">
+                <pic:pic xmlns:pic="http://schemas.openxmlformats.org/drawingml/2006/picture">
+                  <pic:nvPicPr>
+                    <pic:cNvPr id="747678164" name="Εικόνα 5" descr="Εικόνα που περιέχει κείμενο, στιγμιότυπο οθόνης, σχεδίαση&#10;&#10;Το περιεχόμενο που δημιουργείται από τεχνολογία AI ενδέχεται να είναι εσφαλμένο."/>
+                    <pic:cNvPicPr>
+                      <a:picLocks noChangeAspect="1" noChangeArrowheads="1"/>
+                    </pic:cNvPicPr>
+                  </pic:nvPicPr>
+                  <pic:blipFill>
+                    <a:blip r:embed="rId18">
+                      <a:extLst>
+                        <a:ext uri="{28A0092B-C50C-407E-A947-70E740481C1C}">
+                          <a14:useLocalDpi xmlns:a14="http://schemas.microsoft.com/office/drawing/2010/main" val="0"/>
+                        </a:ext>
+                      </a:extLst>
+                    </a:blip>
+                    <a:srcRect/>
+                    <a:stretch>
+                      <a:fillRect/>
+                    </a:stretch>
+                  </pic:blipFill>
+                  <pic:spPr bwMode="auto">
+                    <a:xfrm>
+                      <a:off x="0" y="0"/>
+                      <a:ext cx="5486400" cy="5356225"/>
+                    </a:xfrm>
+                    <a:prstGeom prst="rect">
+                      <a:avLst/>
+                    </a:prstGeom>
+                    <a:noFill/>
+                    <a:ln>
+                      <a:noFill/>
+                    </a:ln>
+                  </pic:spPr>
+                </pic:pic>
+              </a:graphicData>
+            </a:graphic>
+            <wp14:sizeRelH relativeFrom="page">
+              <wp14:pctWidth>0</wp14:pctWidth>
+            </wp14:sizeRelH>
+            <wp14:sizeRelV relativeFrom="page">
+              <wp14:pctHeight>0</wp14:pctHeight>
+            </wp14:sizeRelV>
+          </wp:anchor>
+        </w:drawing>
+      </w:r>
+      <w:r>
+        <w:rPr>
+          <w:lang w:val="en-US"/>
+        </w:rPr>
+        <w:br w:type="page"/>
+      </w:r>
+    </w:p>
+    <w:p>
+      <w:pPr>
+        <w:ind w:left="1710" w:firstLine="720"/>
+        <w:jc w:val="both"/>
+        <w:rPr>
+          <w:lang w:val="en-US"/>
+        </w:rPr>
+      </w:pPr>
+      <w:r>
+        <w:rPr>
+          <w:lang w:val="en-US"/>
+        </w:rPr>
+        <w:lastRenderedPageBreak/>
+        <w:t xml:space="preserve">Sequence diagram </w:t>
+      </w:r>
+      <w:r>
+        <w:rPr>
+          <w:lang w:val="en-US"/>
+        </w:rPr>
+        <w:t>6</w:t>
+      </w:r>
+      <w:r>
+        <w:rPr>
+          <w:lang w:val="en-US"/>
+        </w:rPr>
+        <w:t>:</w:t>
+      </w:r>
+    </w:p>
+    <w:p>
+      <w:pPr>
+        <w:ind w:left="1710" w:firstLine="720"/>
+        <w:rPr>
+          <w:lang w:val="en-US"/>
+        </w:rPr>
+      </w:pPr>
+    </w:p>
+    <w:p>
+      <w:pPr>
+        <w:widowControl/>
+        <w:autoSpaceDE/>
+        <w:autoSpaceDN/>
+        <w:spacing w:after="160" w:line="278" w:lineRule="auto"/>
+        <w:rPr>
+          <w:lang w:val="en-US"/>
+        </w:rPr>
+      </w:pPr>
+      <w:r>
+        <w:rPr>
+          <w:noProof/>
+        </w:rPr>
+        <w:drawing>
+          <wp:anchor distT="0" distB="0" distL="114300" distR="114300" simplePos="0" relativeHeight="251658240" behindDoc="0" locked="0" layoutInCell="1" allowOverlap="1" wp14:anchorId="6970F100" wp14:editId="0EA48027">
+            <wp:simplePos x="0" y="0"/>
+            <wp:positionH relativeFrom="column">
+              <wp:posOffset>-171450</wp:posOffset>
+            </wp:positionH>
+            <wp:positionV relativeFrom="paragraph">
+              <wp:posOffset>179705</wp:posOffset>
+            </wp:positionV>
+            <wp:extent cx="5486400" cy="4516120"/>
+            <wp:effectExtent l="0" t="0" r="0" b="0"/>
+            <wp:wrapNone/>
+            <wp:docPr id="1009937299" name="Εικόνα 6" descr="Εικόνα που περιέχει κείμενο, στιγμιότυπο οθόνης, διάγραμμα, ορθογώνιο παραλληλόγραμμο&#10;&#10;Το περιεχόμενο που δημιουργείται από τεχνολογία AI ενδέχεται να είναι εσφαλμένο."/>
+            <wp:cNvGraphicFramePr>
+              <a:graphicFrameLocks xmlns:a="http://schemas.openxmlformats.org/drawingml/2006/main" noChangeAspect="1"/>
+            </wp:cNvGraphicFramePr>
+            <a:graphic xmlns:a="http://schemas.openxmlformats.org/drawingml/2006/main">
+              <a:graphicData uri="http://schemas.openxmlformats.org/drawingml/2006/picture">
+                <pic:pic xmlns:pic="http://schemas.openxmlformats.org/drawingml/2006/picture">
+                  <pic:nvPicPr>
+                    <pic:cNvPr id="1009937299" name="Εικόνα 6" descr="Εικόνα που περιέχει κείμενο, στιγμιότυπο οθόνης, διάγραμμα, ορθογώνιο παραλληλόγραμμο&#10;&#10;Το περιεχόμενο που δημιουργείται από τεχνολογία AI ενδέχεται να είναι εσφαλμένο."/>
+                    <pic:cNvPicPr>
+                      <a:picLocks noChangeAspect="1" noChangeArrowheads="1"/>
+                    </pic:cNvPicPr>
+                  </pic:nvPicPr>
+                  <pic:blipFill>
+                    <a:blip r:embed="rId19">
+                      <a:extLst>
+                        <a:ext uri="{28A0092B-C50C-407E-A947-70E740481C1C}">
+                          <a14:useLocalDpi xmlns:a14="http://schemas.microsoft.com/office/drawing/2010/main" val="0"/>
+                        </a:ext>
+                      </a:extLst>
+                    </a:blip>
+                    <a:srcRect/>
+                    <a:stretch>
+                      <a:fillRect/>
+                    </a:stretch>
+                  </pic:blipFill>
+                  <pic:spPr bwMode="auto">
+                    <a:xfrm>
+                      <a:off x="0" y="0"/>
+                      <a:ext cx="5486400" cy="4516120"/>
+                    </a:xfrm>
+                    <a:prstGeom prst="rect">
+                      <a:avLst/>
+                    </a:prstGeom>
+                    <a:noFill/>
+                    <a:ln>
+                      <a:noFill/>
+                    </a:ln>
+                  </pic:spPr>
+                </pic:pic>
+              </a:graphicData>
+            </a:graphic>
+            <wp14:sizeRelH relativeFrom="page">
+              <wp14:pctWidth>0</wp14:pctWidth>
+            </wp14:sizeRelH>
+            <wp14:sizeRelV relativeFrom="page">
+              <wp14:pctHeight>0</wp14:pctHeight>
+            </wp14:sizeRelV>
+          </wp:anchor>
+        </w:drawing>
+      </w:r>
+      <w:r>
+        <w:rPr>
+          <w:lang w:val="en-US"/>
+        </w:rPr>
+        <w:br w:type="page"/>
+      </w:r>
+    </w:p>
+    <w:p>
+      <w:pPr>
+        <w:ind w:left="1710" w:firstLine="720"/>
+        <w:jc w:val="both"/>
+        <w:rPr>
+          <w:lang w:val="en-US"/>
+        </w:rPr>
+      </w:pPr>
+      <w:r>
+        <w:rPr>
+          <w:lang w:val="en-US"/>
+        </w:rPr>
+        <w:lastRenderedPageBreak/>
+        <w:t xml:space="preserve">Sequence diagram </w:t>
+      </w:r>
+      <w:r>
+        <w:rPr>
+          <w:lang w:val="en-US"/>
+        </w:rPr>
+        <w:t>7</w:t>
+      </w:r>
+      <w:r>
+        <w:rPr>
+          <w:lang w:val="en-US"/>
+        </w:rPr>
+        <w:t>:</w:t>
+      </w:r>
+    </w:p>
+    <w:p>
+      <w:pPr>
+        <w:ind w:left="1710" w:firstLine="720"/>
+        <w:jc w:val="both"/>
+        <w:rPr>
+          <w:lang w:val="en-US"/>
+        </w:rPr>
+      </w:pPr>
+    </w:p>
+    <w:p>
+      <w:pPr>
+        <w:ind w:left="1710" w:firstLine="720"/>
+        <w:rPr>
+          <w:lang w:val="en-US"/>
+        </w:rPr>
+      </w:pPr>
+      <w:r>
+        <w:rPr>
+          <w:noProof/>
+        </w:rPr>
+        <w:drawing>
+          <wp:anchor distT="0" distB="0" distL="114300" distR="114300" simplePos="0" relativeHeight="251660288" behindDoc="0" locked="0" layoutInCell="1" allowOverlap="1" wp14:anchorId="2667EB9C" wp14:editId="7FE63752">
+            <wp:simplePos x="0" y="0"/>
+            <wp:positionH relativeFrom="column">
+              <wp:posOffset>-247650</wp:posOffset>
+            </wp:positionH>
+            <wp:positionV relativeFrom="paragraph">
+              <wp:posOffset>167640</wp:posOffset>
+            </wp:positionV>
+            <wp:extent cx="5346700" cy="4781550"/>
+            <wp:effectExtent l="0" t="0" r="0" b="0"/>
+            <wp:wrapNone/>
+            <wp:docPr id="304019683" name="Εικόνα 7" descr="Εικόνα που περιέχει κείμενο, στιγμιότυπο οθόνης, διάγραμμα, σχεδίαση&#10;&#10;Το περιεχόμενο που δημιουργείται από τεχνολογία AI ενδέχεται να είναι εσφαλμένο."/>
+            <wp:cNvGraphicFramePr>
+              <a:graphicFrameLocks xmlns:a="http://schemas.openxmlformats.org/drawingml/2006/main" noChangeAspect="1"/>
+            </wp:cNvGraphicFramePr>
+            <a:graphic xmlns:a="http://schemas.openxmlformats.org/drawingml/2006/main">
+              <a:graphicData uri="http://schemas.openxmlformats.org/drawingml/2006/picture">
+                <pic:pic xmlns:pic="http://schemas.openxmlformats.org/drawingml/2006/picture">
+                  <pic:nvPicPr>
+                    <pic:cNvPr id="304019683" name="Εικόνα 7" descr="Εικόνα που περιέχει κείμενο, στιγμιότυπο οθόνης, διάγραμμα, σχεδίαση&#10;&#10;Το περιεχόμενο που δημιουργείται από τεχνολογία AI ενδέχεται να είναι εσφαλμένο."/>
+                    <pic:cNvPicPr>
+                      <a:picLocks noChangeAspect="1" noChangeArrowheads="1"/>
+                    </pic:cNvPicPr>
+                  </pic:nvPicPr>
+                  <pic:blipFill>
+                    <a:blip r:embed="rId20">
+                      <a:extLst>
+                        <a:ext uri="{28A0092B-C50C-407E-A947-70E740481C1C}">
+                          <a14:useLocalDpi xmlns:a14="http://schemas.microsoft.com/office/drawing/2010/main" val="0"/>
+                        </a:ext>
+                      </a:extLst>
+                    </a:blip>
+                    <a:srcRect/>
+                    <a:stretch>
+                      <a:fillRect/>
+                    </a:stretch>
+                  </pic:blipFill>
+                  <pic:spPr bwMode="auto">
+                    <a:xfrm>
+                      <a:off x="0" y="0"/>
+                      <a:ext cx="5346700" cy="4781550"/>
+                    </a:xfrm>
+                    <a:prstGeom prst="rect">
+                      <a:avLst/>
+                    </a:prstGeom>
+                    <a:noFill/>
+                    <a:ln>
+                      <a:noFill/>
+                    </a:ln>
+                  </pic:spPr>
+                </pic:pic>
+              </a:graphicData>
+            </a:graphic>
+            <wp14:sizeRelH relativeFrom="page">
+              <wp14:pctWidth>0</wp14:pctWidth>
+            </wp14:sizeRelH>
+            <wp14:sizeRelV relativeFrom="page">
+              <wp14:pctHeight>0</wp14:pctHeight>
+            </wp14:sizeRelV>
+          </wp:anchor>
+        </w:drawing>
+      </w:r>
+    </w:p>
+    <w:p>
+      <w:pPr>
+        <w:widowControl/>
+        <w:autoSpaceDE/>
+        <w:autoSpaceDN/>
+        <w:spacing w:after="160" w:line="278" w:lineRule="auto"/>
+        <w:rPr>
+          <w:lang w:val="en-US"/>
+        </w:rPr>
+      </w:pPr>
+      <w:r>
+        <w:rPr>
+          <w:lang w:val="en-US"/>
+        </w:rPr>
+        <w:br w:type="page"/>
+      </w:r>
+    </w:p>
+    <w:p>
+      <w:pPr>
+        <w:ind w:left="1710" w:firstLine="720"/>
+        <w:jc w:val="both"/>
+        <w:rPr>
+          <w:lang w:val="en-US"/>
+        </w:rPr>
+      </w:pPr>
+      <w:r>
+        <w:rPr>
+          <w:lang w:val="en-US"/>
+        </w:rPr>
+        <w:lastRenderedPageBreak/>
+        <w:t xml:space="preserve">Sequence diagram </w:t>
+      </w:r>
+      <w:r>
+        <w:rPr>
+          <w:lang w:val="en-US"/>
+        </w:rPr>
+        <w:t>8</w:t>
+      </w:r>
+      <w:r>
+        <w:rPr>
+          <w:lang w:val="en-US"/>
+        </w:rPr>
+        <w:t>:</w:t>
+      </w:r>
+    </w:p>
+    <w:p>
+      <w:pPr>
+        <w:ind w:left="1710" w:firstLine="720"/>
+        <w:rPr>
+          <w:lang w:val="en-US"/>
+        </w:rPr>
+      </w:pPr>
+      <w:r>
+        <w:rPr>
+          <w:noProof/>
+        </w:rPr>
+        <w:drawing>
+          <wp:anchor distT="0" distB="0" distL="114300" distR="114300" simplePos="0" relativeHeight="251661312" behindDoc="0" locked="0" layoutInCell="1" allowOverlap="1" wp14:anchorId="5C82DD40" wp14:editId="30BBEA17">
+            <wp:simplePos x="0" y="0"/>
+            <wp:positionH relativeFrom="column">
+              <wp:posOffset>0</wp:posOffset>
+            </wp:positionH>
+            <wp:positionV relativeFrom="paragraph">
+              <wp:posOffset>280035</wp:posOffset>
+            </wp:positionV>
+            <wp:extent cx="5486400" cy="4943475"/>
+            <wp:effectExtent l="0" t="0" r="0" b="0"/>
+            <wp:wrapNone/>
+            <wp:docPr id="418151672" name="Εικόνα 8" descr="Εικόνα που περιέχει κείμενο, στιγμιότυπο οθόνης, αριθμός, οθόνη&#10;&#10;Το περιεχόμενο που δημιουργείται από τεχνολογία AI ενδέχεται να είναι εσφαλμένο."/>
+            <wp:cNvGraphicFramePr>
+              <a:graphicFrameLocks xmlns:a="http://schemas.openxmlformats.org/drawingml/2006/main" noChangeAspect="1"/>
+            </wp:cNvGraphicFramePr>
+            <a:graphic xmlns:a="http://schemas.openxmlformats.org/drawingml/2006/main">
+              <a:graphicData uri="http://schemas.openxmlformats.org/drawingml/2006/picture">
+                <pic:pic xmlns:pic="http://schemas.openxmlformats.org/drawingml/2006/picture">
+                  <pic:nvPicPr>
+                    <pic:cNvPr id="418151672" name="Εικόνα 8" descr="Εικόνα που περιέχει κείμενο, στιγμιότυπο οθόνης, αριθμός, οθόνη&#10;&#10;Το περιεχόμενο που δημιουργείται από τεχνολογία AI ενδέχεται να είναι εσφαλμένο."/>
+                    <pic:cNvPicPr>
+                      <a:picLocks noChangeAspect="1" noChangeArrowheads="1"/>
+                    </pic:cNvPicPr>
+                  </pic:nvPicPr>
+                  <pic:blipFill>
+                    <a:blip r:embed="rId21">
+                      <a:extLst>
+                        <a:ext uri="{28A0092B-C50C-407E-A947-70E740481C1C}">
+                          <a14:useLocalDpi xmlns:a14="http://schemas.microsoft.com/office/drawing/2010/main" val="0"/>
+                        </a:ext>
+                      </a:extLst>
+                    </a:blip>
+                    <a:srcRect/>
+                    <a:stretch>
+                      <a:fillRect/>
+                    </a:stretch>
+                  </pic:blipFill>
+                  <pic:spPr bwMode="auto">
+                    <a:xfrm>
+                      <a:off x="0" y="0"/>
+                      <a:ext cx="5486400" cy="4943475"/>
+                    </a:xfrm>
+                    <a:prstGeom prst="rect">
+                      <a:avLst/>
+                    </a:prstGeom>
+                    <a:noFill/>
+                    <a:ln>
+                      <a:noFill/>
+                    </a:ln>
+                  </pic:spPr>
+                </pic:pic>
+              </a:graphicData>
+            </a:graphic>
+            <wp14:sizeRelH relativeFrom="page">
+              <wp14:pctWidth>0</wp14:pctWidth>
+            </wp14:sizeRelH>
+            <wp14:sizeRelV relativeFrom="page">
+              <wp14:pctHeight>0</wp14:pctHeight>
+            </wp14:sizeRelV>
+          </wp:anchor>
+        </w:drawing>
+      </w:r>
+    </w:p>
+    <w:p>
+      <w:pPr>
+        <w:rPr>
+          <w:lang w:val="en-US"/>
+        </w:rPr>
+      </w:pPr>
+    </w:p>
+    <w:p>
+      <w:pPr>
+        <w:rPr>
+          <w:lang w:val="en-US"/>
+        </w:rPr>
+      </w:pPr>
+    </w:p>
+    <w:p>
+      <w:pPr>
+        <w:rPr>
+          <w:lang w:val="en-US"/>
+        </w:rPr>
+      </w:pPr>
+    </w:p>
+    <w:p>
+      <w:pPr>
+        <w:rPr>
+          <w:lang w:val="en-US"/>
+        </w:rPr>
+      </w:pPr>
+    </w:p>
+    <w:p>
+      <w:pPr>
+        <w:rPr>
+          <w:lang w:val="en-US"/>
+        </w:rPr>
+      </w:pPr>
+    </w:p>
+    <w:p>
+      <w:pPr>
+        <w:rPr>
+          <w:lang w:val="en-US"/>
+        </w:rPr>
+      </w:pPr>
+    </w:p>
+    <w:p>
+      <w:pPr>
+        <w:rPr>
+          <w:lang w:val="en-US"/>
+        </w:rPr>
+      </w:pPr>
+    </w:p>
+    <w:p>
+      <w:pPr>
+        <w:rPr>
+          <w:lang w:val="en-US"/>
+        </w:rPr>
+      </w:pPr>
+    </w:p>
+    <w:p>
+      <w:pPr>
+        <w:rPr>
+          <w:lang w:val="en-US"/>
+        </w:rPr>
+      </w:pPr>
+    </w:p>
+    <w:p>
+      <w:pPr>
+        <w:rPr>
+          <w:lang w:val="en-US"/>
+        </w:rPr>
+      </w:pPr>
+    </w:p>
+    <w:p>
+      <w:pPr>
+        <w:rPr>
+          <w:lang w:val="en-US"/>
+        </w:rPr>
+      </w:pPr>
+    </w:p>
+    <w:p>
+      <w:pPr>
+        <w:rPr>
+          <w:lang w:val="en-US"/>
+        </w:rPr>
+      </w:pPr>
+    </w:p>
+    <w:p>
+      <w:pPr>
+        <w:rPr>
+          <w:lang w:val="en-US"/>
+        </w:rPr>
+      </w:pPr>
+    </w:p>
+    <w:p>
+      <w:pPr>
+        <w:rPr>
+          <w:lang w:val="en-US"/>
+        </w:rPr>
+      </w:pPr>
+    </w:p>
+    <w:p>
+      <w:pPr>
+        <w:rPr>
+          <w:lang w:val="en-US"/>
+        </w:rPr>
+      </w:pPr>
+    </w:p>
+    <w:p>
+      <w:pPr>
+        <w:rPr>
+          <w:lang w:val="en-US"/>
+        </w:rPr>
+      </w:pPr>
+    </w:p>
+    <w:p>
+      <w:pPr>
+        <w:rPr>
+          <w:lang w:val="en-US"/>
+        </w:rPr>
+      </w:pPr>
+    </w:p>
+    <w:p>
+      <w:pPr>
+        <w:rPr>
+          <w:lang w:val="en-US"/>
+        </w:rPr>
+      </w:pPr>
+    </w:p>
+    <w:p>
+      <w:pPr>
+        <w:rPr>
+          <w:lang w:val="en-US"/>
+        </w:rPr>
+      </w:pPr>
+    </w:p>
+    <w:p>
+      <w:pPr>
+        <w:rPr>
+          <w:lang w:val="en-US"/>
+        </w:rPr>
+      </w:pPr>
+    </w:p>
+    <w:p>
+      <w:pPr>
+        <w:rPr>
+          <w:lang w:val="en-US"/>
+        </w:rPr>
+      </w:pPr>
+    </w:p>
+    <w:p>
+      <w:pPr>
+        <w:rPr>
+          <w:lang w:val="en-US"/>
+        </w:rPr>
+      </w:pPr>
+    </w:p>
+    <w:p>
+      <w:pPr>
+        <w:rPr>
+          <w:lang w:val="en-US"/>
+        </w:rPr>
+      </w:pPr>
+    </w:p>
+    <w:p>
+      <w:pPr>
+        <w:rPr>
+          <w:lang w:val="en-US"/>
+        </w:rPr>
+      </w:pPr>
+    </w:p>
+    <w:p>
+      <w:pPr>
+        <w:rPr>
+          <w:lang w:val="en-US"/>
+        </w:rPr>
+      </w:pPr>
+    </w:p>
+    <w:p>
+      <w:pPr>
+        <w:rPr>
+          <w:lang w:val="en-US"/>
+        </w:rPr>
+      </w:pPr>
+    </w:p>
+    <w:p>
+      <w:pPr>
+        <w:rPr>
+          <w:lang w:val="en-US"/>
+        </w:rPr>
+      </w:pPr>
+    </w:p>
+    <w:p>
+      <w:pPr>
+        <w:rPr>
+          <w:lang w:val="en-US"/>
+        </w:rPr>
+      </w:pPr>
+    </w:p>
+    <w:p>
+      <w:pPr>
+        <w:rPr>
+          <w:lang w:val="en-US"/>
+        </w:rPr>
+      </w:pPr>
+    </w:p>
+    <w:p>
+      <w:pPr>
+        <w:rPr>
+          <w:lang w:val="en-US"/>
+        </w:rPr>
+      </w:pPr>
+    </w:p>
+    <w:p>
+      <w:pPr>
+        <w:rPr>
+          <w:lang w:val="en-US"/>
+        </w:rPr>
+      </w:pPr>
+    </w:p>
+    <w:p>
+      <w:pPr>
+        <w:jc w:val="right"/>
+        <w:rPr>
+          <w:lang w:val="en-US"/>
+        </w:rPr>
+      </w:pPr>
+    </w:p>
+    <w:p>
+      <w:pPr>
+        <w:widowControl/>
+        <w:autoSpaceDE/>
+        <w:autoSpaceDN/>
+        <w:spacing w:after="160" w:line="278" w:lineRule="auto"/>
+        <w:rPr>
+          <w:lang w:val="en-US"/>
+        </w:rPr>
+      </w:pPr>
+      <w:r>
+        <w:rPr>
+          <w:lang w:val="en-US"/>
+        </w:rPr>
+        <w:br w:type="page"/>
+      </w:r>
+    </w:p>
+    <w:p>
+      <w:pPr>
+        <w:jc w:val="right"/>
+        <w:rPr>
+          <w:lang w:val="en-US"/>
+        </w:rPr>
+      </w:pPr>
+    </w:p>
+    <w:p>
+      <w:pPr>
+        <w:rPr>
+          <w:lang w:val="en-US"/>
+        </w:rPr>
+      </w:pPr>
+    </w:p>
+    <w:p>
+      <w:pPr>
+        <w:rPr>
+          <w:lang w:val="en-US"/>
+        </w:rPr>
+      </w:pPr>
+    </w:p>
+    <w:p>
+      <w:pPr>
+        <w:ind w:left="1710" w:firstLine="720"/>
+        <w:jc w:val="both"/>
+        <w:rPr>
+          <w:lang w:val="en-US"/>
+        </w:rPr>
+      </w:pPr>
+      <w:r>
+        <w:rPr>
+          <w:lang w:val="en-US"/>
+        </w:rPr>
+        <w:tab/>
+      </w:r>
+      <w:r>
+        <w:rPr>
+          <w:lang w:val="en-US"/>
+        </w:rPr>
+        <w:t xml:space="preserve">Sequence diagram </w:t>
+      </w:r>
+      <w:r>
+        <w:rPr>
+          <w:lang w:val="en-US"/>
+        </w:rPr>
+        <w:t>9</w:t>
+      </w:r>
+      <w:r>
+        <w:rPr>
+          <w:lang w:val="en-US"/>
+        </w:rPr>
+        <w:t>:</w:t>
+      </w:r>
+    </w:p>
+    <w:p>
+      <w:pPr>
+        <w:tabs>
+          <w:tab w:val="left" w:pos="3350"/>
+        </w:tabs>
+        <w:rPr>
+          <w:lang w:val="en-US"/>
+        </w:rPr>
+      </w:pPr>
+    </w:p>
+    <w:p>
+      <w:pPr>
+        <w:rPr>
+          <w:lang w:val="en-US"/>
+        </w:rPr>
+      </w:pPr>
+      <w:r>
+        <w:rPr>
+          <w:noProof/>
+        </w:rPr>
+        <w:drawing>
+          <wp:anchor distT="0" distB="0" distL="114300" distR="114300" simplePos="0" relativeHeight="251665408" behindDoc="0" locked="0" layoutInCell="1" allowOverlap="1" wp14:anchorId="27234712" wp14:editId="3BA137A1">
+            <wp:simplePos x="0" y="0"/>
+            <wp:positionH relativeFrom="column">
+              <wp:posOffset>0</wp:posOffset>
+            </wp:positionH>
+            <wp:positionV relativeFrom="paragraph">
+              <wp:posOffset>41275</wp:posOffset>
+            </wp:positionV>
+            <wp:extent cx="5486400" cy="7708900"/>
+            <wp:effectExtent l="0" t="0" r="0" b="0"/>
+            <wp:wrapNone/>
+            <wp:docPr id="180188220" name="Εικόνα 9" descr="Εικόνα που περιέχει κείμενο, στιγμιότυπο οθόνης, παράλληλα, διάγραμμα&#10;&#10;Το περιεχόμενο που δημιουργείται από τεχνολογία AI ενδέχεται να είναι εσφαλμένο."/>
+            <wp:cNvGraphicFramePr>
+              <a:graphicFrameLocks xmlns:a="http://schemas.openxmlformats.org/drawingml/2006/main" noChangeAspect="1"/>
+            </wp:cNvGraphicFramePr>
+            <a:graphic xmlns:a="http://schemas.openxmlformats.org/drawingml/2006/main">
+              <a:graphicData uri="http://schemas.openxmlformats.org/drawingml/2006/picture">
+                <pic:pic xmlns:pic="http://schemas.openxmlformats.org/drawingml/2006/picture">
+                  <pic:nvPicPr>
+                    <pic:cNvPr id="180188220" name="Εικόνα 9" descr="Εικόνα που περιέχει κείμενο, στιγμιότυπο οθόνης, παράλληλα, διάγραμμα&#10;&#10;Το περιεχόμενο που δημιουργείται από τεχνολογία AI ενδέχεται να είναι εσφαλμένο."/>
+                    <pic:cNvPicPr>
+                      <a:picLocks noChangeAspect="1" noChangeArrowheads="1"/>
+                    </pic:cNvPicPr>
+                  </pic:nvPicPr>
+                  <pic:blipFill>
+                    <a:blip r:embed="rId22">
+                      <a:extLst>
+                        <a:ext uri="{28A0092B-C50C-407E-A947-70E740481C1C}">
+                          <a14:useLocalDpi xmlns:a14="http://schemas.microsoft.com/office/drawing/2010/main" val="0"/>
+                        </a:ext>
+                      </a:extLst>
+                    </a:blip>
+                    <a:srcRect/>
+                    <a:stretch>
+                      <a:fillRect/>
+                    </a:stretch>
+                  </pic:blipFill>
+                  <pic:spPr bwMode="auto">
+                    <a:xfrm>
+                      <a:off x="0" y="0"/>
+                      <a:ext cx="5486400" cy="7708900"/>
+                    </a:xfrm>
+                    <a:prstGeom prst="rect">
+                      <a:avLst/>
+                    </a:prstGeom>
+                    <a:noFill/>
+                    <a:ln>
+                      <a:noFill/>
+                    </a:ln>
+                  </pic:spPr>
+                </pic:pic>
+              </a:graphicData>
+            </a:graphic>
+            <wp14:sizeRelH relativeFrom="page">
+              <wp14:pctWidth>0</wp14:pctWidth>
+            </wp14:sizeRelH>
+            <wp14:sizeRelV relativeFrom="page">
+              <wp14:pctHeight>0</wp14:pctHeight>
+            </wp14:sizeRelV>
+          </wp:anchor>
+        </w:drawing>
+      </w:r>
+    </w:p>
+    <w:p>
+      <w:pPr>
+        <w:rPr>
+          <w:lang w:val="en-US"/>
+        </w:rPr>
+      </w:pPr>
+    </w:p>
+    <w:p>
+      <w:pPr>
+        <w:rPr>
+          <w:lang w:val="en-US"/>
+        </w:rPr>
+      </w:pPr>
+    </w:p>
+    <w:p>
+      <w:pPr>
+        <w:tabs>
+          <w:tab w:val="left" w:pos="3820"/>
+        </w:tabs>
+        <w:rPr>
+          <w:lang w:val="en-US"/>
+        </w:rPr>
+      </w:pPr>
+      <w:r>
+        <w:rPr>
+          <w:lang w:val="en-US"/>
+        </w:rPr>
+        <w:tab/>
+      </w:r>
+    </w:p>
+    <w:p>
+      <w:pPr>
+        <w:rPr>
+          <w:lang w:val="en-US"/>
+        </w:rPr>
+      </w:pPr>
+    </w:p>
+    <w:p>
+      <w:pPr>
+        <w:rPr>
+          <w:lang w:val="en-US"/>
+        </w:rPr>
+      </w:pPr>
+    </w:p>
+    <w:p>
+      <w:pPr>
+        <w:rPr>
+          <w:lang w:val="en-US"/>
+        </w:rPr>
+      </w:pPr>
+    </w:p>
+    <w:p>
+      <w:pPr>
+        <w:rPr>
+          <w:lang w:val="en-US"/>
+        </w:rPr>
+      </w:pPr>
+    </w:p>
+    <w:p>
+      <w:pPr>
+        <w:rPr>
+          <w:lang w:val="en-US"/>
+        </w:rPr>
+      </w:pPr>
+    </w:p>
+    <w:p>
+      <w:pPr>
+        <w:rPr>
+          <w:lang w:val="en-US"/>
+        </w:rPr>
+      </w:pPr>
+    </w:p>
+    <w:p>
+      <w:pPr>
+        <w:rPr>
+          <w:lang w:val="en-US"/>
+        </w:rPr>
+      </w:pPr>
+    </w:p>
+    <w:p>
+      <w:pPr>
+        <w:rPr>
+          <w:lang w:val="en-US"/>
+        </w:rPr>
+      </w:pPr>
+    </w:p>
+    <w:p>
+      <w:pPr>
+        <w:rPr>
+          <w:lang w:val="en-US"/>
+        </w:rPr>
+      </w:pPr>
+    </w:p>
+    <w:p>
+      <w:pPr>
+        <w:rPr>
+          <w:lang w:val="en-US"/>
+        </w:rPr>
+      </w:pPr>
+    </w:p>
+    <w:p>
+      <w:pPr>
+        <w:rPr>
+          <w:lang w:val="en-US"/>
+        </w:rPr>
+      </w:pPr>
+    </w:p>
+    <w:p>
+      <w:pPr>
+        <w:rPr>
+          <w:lang w:val="en-US"/>
+        </w:rPr>
+      </w:pPr>
+    </w:p>
+    <w:p>
+      <w:pPr>
+        <w:rPr>
+          <w:lang w:val="en-US"/>
+        </w:rPr>
+      </w:pPr>
+    </w:p>
+    <w:p>
+      <w:pPr>
+        <w:rPr>
+          <w:lang w:val="en-US"/>
+        </w:rPr>
+      </w:pPr>
+    </w:p>
+    <w:p>
+      <w:pPr>
+        <w:rPr>
+          <w:lang w:val="en-US"/>
+        </w:rPr>
+      </w:pPr>
+    </w:p>
+    <w:p>
+      <w:pPr>
+        <w:rPr>
+          <w:lang w:val="en-US"/>
+        </w:rPr>
+      </w:pPr>
+    </w:p>
+    <w:p>
+      <w:pPr>
+        <w:rPr>
+          <w:lang w:val="en-US"/>
+        </w:rPr>
+      </w:pPr>
+    </w:p>
+    <w:p>
+      <w:pPr>
+        <w:rPr>
+          <w:lang w:val="en-US"/>
+        </w:rPr>
+      </w:pPr>
+    </w:p>
+    <w:p>
+      <w:pPr>
+        <w:rPr>
+          <w:lang w:val="en-US"/>
+        </w:rPr>
+      </w:pPr>
+    </w:p>
+    <w:p>
+      <w:pPr>
+        <w:rPr>
+          <w:lang w:val="en-US"/>
+        </w:rPr>
+      </w:pPr>
+    </w:p>
+    <w:p>
+      <w:pPr>
+        <w:rPr>
+          <w:lang w:val="en-US"/>
+        </w:rPr>
+      </w:pPr>
+    </w:p>
+    <w:p>
+      <w:pPr>
+        <w:rPr>
+          <w:lang w:val="en-US"/>
+        </w:rPr>
+      </w:pPr>
+    </w:p>
+    <w:p>
+      <w:pPr>
+        <w:rPr>
+          <w:lang w:val="en-US"/>
+        </w:rPr>
+      </w:pPr>
+    </w:p>
+    <w:p>
+      <w:pPr>
+        <w:rPr>
+          <w:lang w:val="en-US"/>
+        </w:rPr>
+      </w:pPr>
+    </w:p>
+    <w:p>
+      <w:pPr>
+        <w:rPr>
+          <w:lang w:val="en-US"/>
+        </w:rPr>
+      </w:pPr>
+    </w:p>
+    <w:p>
+      <w:pPr>
+        <w:rPr>
+          <w:lang w:val="en-US"/>
+        </w:rPr>
+      </w:pPr>
+    </w:p>
+    <w:p>
+      <w:pPr>
+        <w:rPr>
+          <w:lang w:val="en-US"/>
+        </w:rPr>
+      </w:pPr>
+    </w:p>
+    <w:p>
+      <w:pPr>
+        <w:rPr>
+          <w:lang w:val="en-US"/>
+        </w:rPr>
+      </w:pPr>
+    </w:p>
+    <w:p>
+      <w:pPr>
+        <w:rPr>
+          <w:lang w:val="en-US"/>
+        </w:rPr>
+      </w:pPr>
+    </w:p>
+    <w:p>
+      <w:pPr>
+        <w:rPr>
+          <w:lang w:val="en-US"/>
+        </w:rPr>
+      </w:pPr>
+    </w:p>
+    <w:p>
+      <w:pPr>
+        <w:rPr>
+          <w:lang w:val="en-US"/>
+        </w:rPr>
+      </w:pPr>
+    </w:p>
+    <w:p>
+      <w:pPr>
+        <w:rPr>
+          <w:lang w:val="en-US"/>
+        </w:rPr>
+      </w:pPr>
+    </w:p>
+    <w:p>
+      <w:pPr>
+        <w:rPr>
+          <w:lang w:val="en-US"/>
+        </w:rPr>
+      </w:pPr>
+    </w:p>
+    <w:p>
+      <w:pPr>
+        <w:rPr>
+          <w:lang w:val="en-US"/>
+        </w:rPr>
+      </w:pPr>
+    </w:p>
+    <w:p>
+      <w:pPr>
+        <w:rPr>
+          <w:lang w:val="en-US"/>
+        </w:rPr>
+      </w:pPr>
+    </w:p>
+    <w:p>
+      <w:pPr>
+        <w:rPr>
+          <w:lang w:val="en-US"/>
+        </w:rPr>
+      </w:pPr>
+    </w:p>
+    <w:p>
+      <w:pPr>
+        <w:rPr>
+          <w:lang w:val="en-US"/>
+        </w:rPr>
+      </w:pPr>
+    </w:p>
+    <w:p>
+      <w:pPr>
+        <w:rPr>
+          <w:lang w:val="en-US"/>
+        </w:rPr>
+      </w:pPr>
+    </w:p>
+    <w:p>
+      <w:pPr>
+        <w:rPr>
+          <w:lang w:val="en-US"/>
+        </w:rPr>
+      </w:pPr>
+    </w:p>
+    <w:p>
+      <w:pPr>
+        <w:rPr>
+          <w:lang w:val="en-US"/>
+        </w:rPr>
+      </w:pPr>
+    </w:p>
+    <w:p>
+      <w:pPr>
+        <w:rPr>
+          <w:lang w:val="en-US"/>
+        </w:rPr>
+      </w:pPr>
+    </w:p>
+    <w:p>
+      <w:pPr>
+        <w:jc w:val="right"/>
+        <w:rPr>
+          <w:lang w:val="en-US"/>
+        </w:rPr>
+      </w:pPr>
+    </w:p>
+    <w:p>
+      <w:pPr>
+        <w:widowControl/>
+        <w:autoSpaceDE/>
+        <w:autoSpaceDN/>
+        <w:spacing w:after="160" w:line="278" w:lineRule="auto"/>
+        <w:rPr>
+          <w:lang w:val="en-US"/>
+        </w:rPr>
+      </w:pPr>
+      <w:r>
+        <w:rPr>
+          <w:lang w:val="en-US"/>
+        </w:rPr>
+        <w:br w:type="page"/>
+      </w:r>
+    </w:p>
+    <w:p>
+      <w:pPr>
+        <w:ind w:left="1710" w:firstLine="720"/>
+        <w:jc w:val="both"/>
+        <w:rPr>
+          <w:lang w:val="en-US"/>
+        </w:rPr>
+      </w:pPr>
+      <w:r>
+        <w:rPr>
+          <w:lang w:val="en-US"/>
+        </w:rPr>
+        <w:lastRenderedPageBreak/>
+        <w:tab/>
+      </w:r>
+      <w:r>
+        <w:rPr>
+          <w:lang w:val="en-US"/>
+        </w:rPr>
+        <w:t xml:space="preserve">Sequence diagram </w:t>
+      </w:r>
+      <w:r>
+        <w:rPr>
+          <w:lang w:val="en-US"/>
+        </w:rPr>
+        <w:t>10</w:t>
+      </w:r>
+      <w:r>
+        <w:rPr>
+          <w:lang w:val="en-US"/>
+        </w:rPr>
+        <w:t>:</w:t>
+      </w:r>
+    </w:p>
+    <w:p>
+      <w:pPr>
+        <w:ind w:left="1710" w:firstLine="720"/>
+        <w:jc w:val="both"/>
+        <w:rPr>
+          <w:lang w:val="en-US"/>
+        </w:rPr>
+      </w:pPr>
+    </w:p>
+    <w:p>
+      <w:pPr>
+        <w:tabs>
+          <w:tab w:val="left" w:pos="3410"/>
+        </w:tabs>
+        <w:rPr>
+          <w:lang w:val="en-US"/>
+        </w:rPr>
+      </w:pPr>
+      <w:r>
+        <w:rPr>
+          <w:noProof/>
+        </w:rPr>
+        <w:drawing>
+          <wp:anchor distT="0" distB="0" distL="114300" distR="114300" simplePos="0" relativeHeight="251671552" behindDoc="0" locked="0" layoutInCell="1" allowOverlap="1" wp14:anchorId="7B7E5622" wp14:editId="2CDD38E0">
+            <wp:simplePos x="0" y="0"/>
+            <wp:positionH relativeFrom="column">
+              <wp:posOffset>0</wp:posOffset>
+            </wp:positionH>
+            <wp:positionV relativeFrom="paragraph">
+              <wp:posOffset>1270</wp:posOffset>
+            </wp:positionV>
+            <wp:extent cx="5372100" cy="4781550"/>
+            <wp:effectExtent l="0" t="0" r="0" b="0"/>
+            <wp:wrapNone/>
+            <wp:docPr id="1996689751" name="Εικόνα 10" descr="Εικόνα που περιέχει στιγμιότυπο οθόνης, κείμενο, διάγραμμα, αριθμός&#10;&#10;Το περιεχόμενο που δημιουργείται από τεχνολογία AI ενδέχεται να είναι εσφαλμένο."/>
+            <wp:cNvGraphicFramePr>
+              <a:graphicFrameLocks xmlns:a="http://schemas.openxmlformats.org/drawingml/2006/main" noChangeAspect="1"/>
+            </wp:cNvGraphicFramePr>
+            <a:graphic xmlns:a="http://schemas.openxmlformats.org/drawingml/2006/main">
+              <a:graphicData uri="http://schemas.openxmlformats.org/drawingml/2006/picture">
+                <pic:pic xmlns:pic="http://schemas.openxmlformats.org/drawingml/2006/picture">
+                  <pic:nvPicPr>
+                    <pic:cNvPr id="1996689751" name="Εικόνα 10" descr="Εικόνα που περιέχει στιγμιότυπο οθόνης, κείμενο, διάγραμμα, αριθμός&#10;&#10;Το περιεχόμενο που δημιουργείται από τεχνολογία AI ενδέχεται να είναι εσφαλμένο."/>
+                    <pic:cNvPicPr>
+                      <a:picLocks noChangeAspect="1" noChangeArrowheads="1"/>
+                    </pic:cNvPicPr>
+                  </pic:nvPicPr>
+                  <pic:blipFill>
+                    <a:blip r:embed="rId23">
+                      <a:extLst>
+                        <a:ext uri="{28A0092B-C50C-407E-A947-70E740481C1C}">
+                          <a14:useLocalDpi xmlns:a14="http://schemas.microsoft.com/office/drawing/2010/main" val="0"/>
+                        </a:ext>
+                      </a:extLst>
+                    </a:blip>
+                    <a:srcRect/>
+                    <a:stretch>
+                      <a:fillRect/>
+                    </a:stretch>
+                  </pic:blipFill>
+                  <pic:spPr bwMode="auto">
+                    <a:xfrm>
+                      <a:off x="0" y="0"/>
+                      <a:ext cx="5372100" cy="4781550"/>
+                    </a:xfrm>
+                    <a:prstGeom prst="rect">
+                      <a:avLst/>
+                    </a:prstGeom>
+                    <a:noFill/>
+                    <a:ln>
+                      <a:noFill/>
+                    </a:ln>
+                  </pic:spPr>
+                </pic:pic>
+              </a:graphicData>
+            </a:graphic>
+            <wp14:sizeRelH relativeFrom="page">
+              <wp14:pctWidth>0</wp14:pctWidth>
+            </wp14:sizeRelH>
+            <wp14:sizeRelV relativeFrom="page">
+              <wp14:pctHeight>0</wp14:pctHeight>
+            </wp14:sizeRelV>
+          </wp:anchor>
+        </w:drawing>
+      </w:r>
+    </w:p>
+    <w:p>
+      <w:pPr>
+        <w:rPr>
+          <w:lang w:val="en-US"/>
+        </w:rPr>
+      </w:pPr>
+    </w:p>
+    <w:p>
+      <w:pPr>
+        <w:rPr>
+          <w:lang w:val="en-US"/>
+        </w:rPr>
+      </w:pPr>
+    </w:p>
+    <w:p>
+      <w:pPr>
+        <w:rPr>
+          <w:lang w:val="en-US"/>
+        </w:rPr>
+      </w:pPr>
+    </w:p>
+    <w:p>
+      <w:pPr>
+        <w:rPr>
+          <w:lang w:val="en-US"/>
+        </w:rPr>
+      </w:pPr>
+    </w:p>
+    <w:p>
+      <w:pPr>
+        <w:rPr>
+          <w:lang w:val="en-US"/>
+        </w:rPr>
+      </w:pPr>
+    </w:p>
+    <w:p>
+      <w:pPr>
+        <w:rPr>
+          <w:lang w:val="en-US"/>
+        </w:rPr>
+      </w:pPr>
+    </w:p>
+    <w:p>
+      <w:pPr>
+        <w:rPr>
+          <w:lang w:val="en-US"/>
+        </w:rPr>
+      </w:pPr>
+    </w:p>
+    <w:p>
+      <w:pPr>
+        <w:rPr>
+          <w:lang w:val="en-US"/>
+        </w:rPr>
+      </w:pPr>
+    </w:p>
+    <w:p>
+      <w:pPr>
+        <w:rPr>
+          <w:lang w:val="en-US"/>
+        </w:rPr>
+      </w:pPr>
+    </w:p>
+    <w:p>
+      <w:pPr>
+        <w:rPr>
+          <w:lang w:val="en-US"/>
+        </w:rPr>
+      </w:pPr>
+    </w:p>
+    <w:p>
+      <w:pPr>
+        <w:rPr>
+          <w:lang w:val="en-US"/>
+        </w:rPr>
+      </w:pPr>
+    </w:p>
+    <w:p>
+      <w:pPr>
+        <w:rPr>
+          <w:lang w:val="en-US"/>
+        </w:rPr>
+      </w:pPr>
+    </w:p>
+    <w:p>
+      <w:pPr>
+        <w:rPr>
+          <w:lang w:val="en-US"/>
+        </w:rPr>
+      </w:pPr>
+    </w:p>
+    <w:p>
+      <w:pPr>
+        <w:rPr>
+          <w:lang w:val="en-US"/>
+        </w:rPr>
+      </w:pPr>
+    </w:p>
+    <w:p>
+      <w:pPr>
+        <w:rPr>
+          <w:lang w:val="en-US"/>
+        </w:rPr>
+      </w:pPr>
+    </w:p>
+    <w:p>
+      <w:pPr>
+        <w:rPr>
+          <w:lang w:val="en-US"/>
+        </w:rPr>
+      </w:pPr>
+    </w:p>
+    <w:p>
+      <w:pPr>
+        <w:rPr>
+          <w:lang w:val="en-US"/>
+        </w:rPr>
+      </w:pPr>
+    </w:p>
+    <w:p>
+      <w:pPr>
+        <w:rPr>
+          <w:lang w:val="en-US"/>
+        </w:rPr>
+      </w:pPr>
+    </w:p>
+    <w:p>
+      <w:pPr>
+        <w:rPr>
+          <w:lang w:val="en-US"/>
+        </w:rPr>
+      </w:pPr>
+    </w:p>
+    <w:p>
+      <w:pPr>
+        <w:rPr>
+          <w:lang w:val="en-US"/>
+        </w:rPr>
+      </w:pPr>
+    </w:p>
+    <w:p>
+      <w:pPr>
+        <w:rPr>
+          <w:lang w:val="en-US"/>
+        </w:rPr>
+      </w:pPr>
+    </w:p>
+    <w:p>
+      <w:pPr>
+        <w:rPr>
+          <w:lang w:val="en-US"/>
+        </w:rPr>
+      </w:pPr>
+    </w:p>
+    <w:p>
+      <w:pPr>
+        <w:rPr>
+          <w:lang w:val="en-US"/>
+        </w:rPr>
+      </w:pPr>
+    </w:p>
+    <w:p>
+      <w:pPr>
+        <w:rPr>
+          <w:lang w:val="en-US"/>
+        </w:rPr>
+      </w:pPr>
+    </w:p>
+    <w:p>
+      <w:pPr>
+        <w:rPr>
+          <w:lang w:val="en-US"/>
+        </w:rPr>
+      </w:pPr>
+    </w:p>
+    <w:p>
+      <w:pPr>
+        <w:rPr>
+          <w:lang w:val="en-US"/>
+        </w:rPr>
+      </w:pPr>
+    </w:p>
+    <w:p>
+      <w:pPr>
+        <w:rPr>
+          <w:lang w:val="en-US"/>
+        </w:rPr>
+      </w:pPr>
+    </w:p>
+    <w:p>
+      <w:pPr>
+        <w:rPr>
+          <w:lang w:val="en-US"/>
+        </w:rPr>
+      </w:pPr>
+    </w:p>
+    <w:p>
+      <w:pPr>
+        <w:rPr>
+          <w:lang w:val="en-US"/>
+        </w:rPr>
+      </w:pPr>
+    </w:p>
+    <w:p>
+      <w:pPr>
+        <w:jc w:val="right"/>
+        <w:rPr>
+          <w:lang w:val="en-US"/>
+        </w:rPr>
+      </w:pPr>
+    </w:p>
+    <w:p>
+      <w:pPr>
+        <w:widowControl/>
+        <w:autoSpaceDE/>
+        <w:autoSpaceDN/>
+        <w:spacing w:after="160" w:line="278" w:lineRule="auto"/>
+        <w:rPr>
+          <w:lang w:val="en-US"/>
+        </w:rPr>
+      </w:pPr>
+      <w:r>
+        <w:rPr>
+          <w:lang w:val="en-US"/>
+        </w:rPr>
+        <w:br w:type="page"/>
+      </w:r>
+    </w:p>
+    <w:p>
+      <w:pPr>
+        <w:jc w:val="right"/>
+        <w:rPr>
+          <w:lang w:val="en-US"/>
+        </w:rPr>
+      </w:pPr>
+    </w:p>
+    <w:p>
+      <w:pPr>
+        <w:ind w:left="1710" w:firstLine="720"/>
+        <w:jc w:val="both"/>
+        <w:rPr>
+          <w:lang w:val="en-US"/>
+        </w:rPr>
+      </w:pPr>
+      <w:r>
+        <w:rPr>
+          <w:lang w:val="en-US"/>
+        </w:rPr>
+        <w:tab/>
+      </w:r>
+      <w:r>
+        <w:rPr>
+          <w:lang w:val="en-US"/>
+        </w:rPr>
+        <w:t xml:space="preserve">Sequence diagram </w:t>
+      </w:r>
+      <w:r>
+        <w:rPr>
+          <w:lang w:val="en-US"/>
+        </w:rPr>
+        <w:t>11</w:t>
+      </w:r>
+      <w:r>
+        <w:rPr>
+          <w:lang w:val="en-US"/>
+        </w:rPr>
+        <w:t>:</w:t>
+      </w:r>
+    </w:p>
+    <w:p>
+      <w:pPr>
+        <w:tabs>
+          <w:tab w:val="left" w:pos="2850"/>
+        </w:tabs>
+        <w:rPr>
+          <w:lang w:val="en-US"/>
+        </w:rPr>
+      </w:pPr>
+    </w:p>
+    <w:p>
+      <w:pPr>
+        <w:rPr>
+          <w:lang w:val="en-US"/>
+        </w:rPr>
+      </w:pPr>
+    </w:p>
+    <w:p>
+      <w:pPr>
+        <w:rPr>
+          <w:lang w:val="en-US"/>
+        </w:rPr>
+      </w:pPr>
+    </w:p>
+    <w:p>
+      <w:pPr>
+        <w:rPr>
+          <w:lang w:val="en-US"/>
+        </w:rPr>
+      </w:pPr>
+    </w:p>
+    <w:p>
+      <w:pPr>
+        <w:tabs>
+          <w:tab w:val="left" w:pos="3050"/>
+        </w:tabs>
+        <w:rPr>
+          <w:lang w:val="en-US"/>
+        </w:rPr>
+      </w:pPr>
+      <w:r>
+        <w:rPr>
+          <w:lang w:val="en-US"/>
+        </w:rPr>
+        <w:tab/>
+      </w:r>
+      <w:r>
+        <w:rPr>
+          <w:noProof/>
+        </w:rPr>
+        <w:drawing>
+          <wp:anchor distT="0" distB="0" distL="114300" distR="114300" simplePos="0" relativeHeight="251672576" behindDoc="0" locked="0" layoutInCell="1" allowOverlap="1" wp14:anchorId="7B596244" wp14:editId="2C68A638">
+            <wp:simplePos x="0" y="0"/>
+            <wp:positionH relativeFrom="column">
+              <wp:posOffset>0</wp:posOffset>
+            </wp:positionH>
+            <wp:positionV relativeFrom="paragraph">
+              <wp:posOffset>156210</wp:posOffset>
+            </wp:positionV>
+            <wp:extent cx="5251450" cy="5162550"/>
+            <wp:effectExtent l="0" t="0" r="0" b="0"/>
+            <wp:wrapNone/>
+            <wp:docPr id="801891959" name="Εικόνα 11" descr="Εικόνα που περιέχει στιγμιότυπο οθόνης, κείμενο, σχεδίαση&#10;&#10;Το περιεχόμενο που δημιουργείται από τεχνολογία AI ενδέχεται να είναι εσφαλμένο."/>
+            <wp:cNvGraphicFramePr>
+              <a:graphicFrameLocks xmlns:a="http://schemas.openxmlformats.org/drawingml/2006/main" noChangeAspect="1"/>
+            </wp:cNvGraphicFramePr>
+            <a:graphic xmlns:a="http://schemas.openxmlformats.org/drawingml/2006/main">
+              <a:graphicData uri="http://schemas.openxmlformats.org/drawingml/2006/picture">
+                <pic:pic xmlns:pic="http://schemas.openxmlformats.org/drawingml/2006/picture">
+                  <pic:nvPicPr>
+                    <pic:cNvPr id="801891959" name="Εικόνα 11" descr="Εικόνα που περιέχει στιγμιότυπο οθόνης, κείμενο, σχεδίαση&#10;&#10;Το περιεχόμενο που δημιουργείται από τεχνολογία AI ενδέχεται να είναι εσφαλμένο."/>
+                    <pic:cNvPicPr>
+                      <a:picLocks noChangeAspect="1" noChangeArrowheads="1"/>
+                    </pic:cNvPicPr>
+                  </pic:nvPicPr>
+                  <pic:blipFill>
+                    <a:blip r:embed="rId24">
+                      <a:extLst>
+                        <a:ext uri="{28A0092B-C50C-407E-A947-70E740481C1C}">
+                          <a14:useLocalDpi xmlns:a14="http://schemas.microsoft.com/office/drawing/2010/main" val="0"/>
+                        </a:ext>
+                      </a:extLst>
+                    </a:blip>
+                    <a:srcRect/>
+                    <a:stretch>
+                      <a:fillRect/>
+                    </a:stretch>
+                  </pic:blipFill>
+                  <pic:spPr bwMode="auto">
+                    <a:xfrm>
+                      <a:off x="0" y="0"/>
+                      <a:ext cx="5251450" cy="5162550"/>
+                    </a:xfrm>
+                    <a:prstGeom prst="rect">
+                      <a:avLst/>
+                    </a:prstGeom>
+                    <a:noFill/>
+                    <a:ln>
+                      <a:noFill/>
+                    </a:ln>
+                  </pic:spPr>
+                </pic:pic>
+              </a:graphicData>
+            </a:graphic>
+            <wp14:sizeRelH relativeFrom="page">
+              <wp14:pctWidth>0</wp14:pctWidth>
+            </wp14:sizeRelH>
+            <wp14:sizeRelV relativeFrom="page">
+              <wp14:pctHeight>0</wp14:pctHeight>
+            </wp14:sizeRelV>
+          </wp:anchor>
+        </w:drawing>
+      </w:r>
     </w:p>
     <w:sectPr>
       <w:pgSz w:w="12240" w:h="15840"/>
@@ -1130,11 +3298,30 @@
 </w:document>
 </file>
 
+<file path=word/endnotes.xml><?xml version="1.0" encoding="utf-8"?>
+<w:endnotes xmlns:wpc="http://schemas.microsoft.com/office/word/2010/wordprocessingCanvas" xmlns:cx="http://schemas.microsoft.com/office/drawing/2014/chartex" xmlns:cx1="http://schemas.microsoft.com/office/drawing/2015/9/8/chartex" xmlns:cx2="http://schemas.microsoft.com/office/drawing/2015/10/21/chartex" xmlns:cx3="http://schemas.microsoft.com/office/drawing/2016/5/9/chartex" xmlns:cx4="http://schemas.microsoft.com/office/drawing/2016/5/10/chartex" xmlns:cx5="http://schemas.microsoft.com/office/drawing/2016/5/11/chartex" xmlns:cx6="http://schemas.microsoft.com/office/drawing/2016/5/12/chartex" xmlns:cx7="http://schemas.microsoft.com/office/drawing/2016/5/13/chartex" xmlns:cx8="http://schemas.microsoft.com/office/drawing/2016/5/14/chartex" xmlns:mc="http://schemas.openxmlformats.org/markup-compatibility/2006" xmlns:aink="http://schemas.microsoft.com/office/drawing/2016/ink" xmlns:am3d="http://schemas.microsoft.com/office/drawing/2017/model3d" xmlns:o="urn:schemas-microsoft-com:office:office" xmlns:oel="http://schemas.microsoft.com/office/2019/extlst" xmlns:r="http://schemas.openxmlformats.org/officeDocument/2006/relationships" xmlns:m="http://schemas.openxmlformats.org/officeDocument/2006/math" xmlns:v="urn:schemas-microsoft-com:vml" xmlns:wp14="http://schemas.microsoft.com/office/word/2010/wordprocessingDrawing" xmlns:wp="http://schemas.openxmlformats.org/drawingml/2006/wordprocessingDrawing" xmlns:w10="urn:schemas-microsoft-com:office:word" xmlns:w="http://schemas.openxmlformats.org/wordprocessingml/2006/main" xmlns:w14="http://schemas.microsoft.com/office/word/2010/wordml" xmlns:w15="http://schemas.microsoft.com/office/word/2012/wordml" xmlns:w16cex="http://schemas.microsoft.com/office/word/2018/wordml/cex" xmlns:w16cid="http://schemas.microsoft.com/office/word/2016/wordml/cid" xmlns:w16="http://schemas.microsoft.com/office/word/2018/wordml" xmlns:w16du="http://schemas.microsoft.com/office/word/2023/wordml/word16du" xmlns:w16sdtdh="http://schemas.microsoft.com/office/word/2020/wordml/sdtdatahash" xmlns:w16sdtfl="http://schemas.microsoft.com/office/word/2024/wordml/sdtformatlock" xmlns:w16se="http://schemas.microsoft.com/office/word/2015/wordml/symex" xmlns:wpg="http://schemas.microsoft.com/office/word/2010/wordprocessingGroup" xmlns:wpi="http://schemas.microsoft.com/office/word/2010/wordprocessingInk" xmlns:wne="http://schemas.microsoft.com/office/word/2006/wordml" xmlns:wps="http://schemas.microsoft.com/office/word/2010/wordprocessingShape" mc:Ignorable="w14 w15 w16se w16cid w16 w16cex w16sdtdh w16sdtfl w16du wp14">
+  <w:endnote w:type="separator" w:id="-1">
+    <w:p>
+      <w:r>
+        <w:separator/>
+      </w:r>
+    </w:p>
+  </w:endnote>
+  <w:endnote w:type="continuationSeparator" w:id="0">
+    <w:p>
+      <w:r>
+        <w:continuationSeparator/>
+      </w:r>
+    </w:p>
+  </w:endnote>
+</w:endnotes>
+</file>
+
 <file path=word/footer1.xml><?xml version="1.0" encoding="utf-8"?>
 <w:ftr xmlns:wpc="http://schemas.microsoft.com/office/word/2010/wordprocessingCanvas" xmlns:cx="http://schemas.microsoft.com/office/drawing/2014/chartex" xmlns:cx1="http://schemas.microsoft.com/office/drawing/2015/9/8/chartex" xmlns:cx2="http://schemas.microsoft.com/office/drawing/2015/10/21/chartex" xmlns:cx3="http://schemas.microsoft.com/office/drawing/2016/5/9/chartex" xmlns:cx4="http://schemas.microsoft.com/office/drawing/2016/5/10/chartex" xmlns:cx5="http://schemas.microsoft.com/office/drawing/2016/5/11/chartex" xmlns:cx6="http://schemas.microsoft.com/office/drawing/2016/5/12/chartex" xmlns:cx7="http://schemas.microsoft.com/office/drawing/2016/5/13/chartex" xmlns:cx8="http://schemas.microsoft.com/office/drawing/2016/5/14/chartex" xmlns:mc="http://schemas.openxmlformats.org/markup-compatibility/2006" xmlns:aink="http://schemas.microsoft.com/office/drawing/2016/ink" xmlns:am3d="http://schemas.microsoft.com/office/drawing/2017/model3d" xmlns:o="urn:schemas-microsoft-com:office:office" xmlns:oel="http://schemas.microsoft.com/office/2019/extlst" xmlns:r="http://schemas.openxmlformats.org/officeDocument/2006/relationships" xmlns:m="http://schemas.openxmlformats.org/officeDocument/2006/math" xmlns:v="urn:schemas-microsoft-com:vml" xmlns:wp14="http://schemas.microsoft.com/office/word/2010/wordprocessingDrawing" xmlns:wp="http://schemas.openxmlformats.org/drawingml/2006/wordprocessingDrawing" xmlns:w10="urn:schemas-microsoft-com:office:word" xmlns:w="http://schemas.openxmlformats.org/wordprocessingml/2006/main" xmlns:w14="http://schemas.microsoft.com/office/word/2010/wordml" xmlns:w15="http://schemas.microsoft.com/office/word/2012/wordml" xmlns:w16cex="http://schemas.microsoft.com/office/word/2018/wordml/cex" xmlns:w16cid="http://schemas.microsoft.com/office/word/2016/wordml/cid" xmlns:w16="http://schemas.microsoft.com/office/word/2018/wordml" xmlns:w16du="http://schemas.microsoft.com/office/word/2023/wordml/word16du" xmlns:w16sdtdh="http://schemas.microsoft.com/office/word/2020/wordml/sdtdatahash" xmlns:w16sdtfl="http://schemas.microsoft.com/office/word/2024/wordml/sdtformatlock" xmlns:w16se="http://schemas.microsoft.com/office/word/2015/wordml/symex" xmlns:wpg="http://schemas.microsoft.com/office/word/2010/wordprocessingGroup" xmlns:wpi="http://schemas.microsoft.com/office/word/2010/wordprocessingInk" xmlns:wne="http://schemas.microsoft.com/office/word/2006/wordml" xmlns:wps="http://schemas.microsoft.com/office/word/2010/wordprocessingShape" mc:Ignorable="w14 w15 w16se w16cid w16 w16cex w16sdtdh w16sdtfl w16du wp14">
   <w:p>
     <w:pPr>
-      <w:pStyle w:val="BodyText"/>
+      <w:pStyle w:val="aa"/>
       <w:spacing w:line="14" w:lineRule="auto"/>
       <w:rPr>
         <w:sz w:val="20"/>
@@ -1200,6 +3387,25 @@
     </w:r>
   </w:p>
 </w:ftr>
+</file>
+
+<file path=word/footnotes.xml><?xml version="1.0" encoding="utf-8"?>
+<w:footnotes xmlns:wpc="http://schemas.microsoft.com/office/word/2010/wordprocessingCanvas" xmlns:cx="http://schemas.microsoft.com/office/drawing/2014/chartex" xmlns:cx1="http://schemas.microsoft.com/office/drawing/2015/9/8/chartex" xmlns:cx2="http://schemas.microsoft.com/office/drawing/2015/10/21/chartex" xmlns:cx3="http://schemas.microsoft.com/office/drawing/2016/5/9/chartex" xmlns:cx4="http://schemas.microsoft.com/office/drawing/2016/5/10/chartex" xmlns:cx5="http://schemas.microsoft.com/office/drawing/2016/5/11/chartex" xmlns:cx6="http://schemas.microsoft.com/office/drawing/2016/5/12/chartex" xmlns:cx7="http://schemas.microsoft.com/office/drawing/2016/5/13/chartex" xmlns:cx8="http://schemas.microsoft.com/office/drawing/2016/5/14/chartex" xmlns:mc="http://schemas.openxmlformats.org/markup-compatibility/2006" xmlns:aink="http://schemas.microsoft.com/office/drawing/2016/ink" xmlns:am3d="http://schemas.microsoft.com/office/drawing/2017/model3d" xmlns:o="urn:schemas-microsoft-com:office:office" xmlns:oel="http://schemas.microsoft.com/office/2019/extlst" xmlns:r="http://schemas.openxmlformats.org/officeDocument/2006/relationships" xmlns:m="http://schemas.openxmlformats.org/officeDocument/2006/math" xmlns:v="urn:schemas-microsoft-com:vml" xmlns:wp14="http://schemas.microsoft.com/office/word/2010/wordprocessingDrawing" xmlns:wp="http://schemas.openxmlformats.org/drawingml/2006/wordprocessingDrawing" xmlns:w10="urn:schemas-microsoft-com:office:word" xmlns:w="http://schemas.openxmlformats.org/wordprocessingml/2006/main" xmlns:w14="http://schemas.microsoft.com/office/word/2010/wordml" xmlns:w15="http://schemas.microsoft.com/office/word/2012/wordml" xmlns:w16cex="http://schemas.microsoft.com/office/word/2018/wordml/cex" xmlns:w16cid="http://schemas.microsoft.com/office/word/2016/wordml/cid" xmlns:w16="http://schemas.microsoft.com/office/word/2018/wordml" xmlns:w16du="http://schemas.microsoft.com/office/word/2023/wordml/word16du" xmlns:w16sdtdh="http://schemas.microsoft.com/office/word/2020/wordml/sdtdatahash" xmlns:w16sdtfl="http://schemas.microsoft.com/office/word/2024/wordml/sdtformatlock" xmlns:w16se="http://schemas.microsoft.com/office/word/2015/wordml/symex" xmlns:wpg="http://schemas.microsoft.com/office/word/2010/wordprocessingGroup" xmlns:wpi="http://schemas.microsoft.com/office/word/2010/wordprocessingInk" xmlns:wne="http://schemas.microsoft.com/office/word/2006/wordml" xmlns:wps="http://schemas.microsoft.com/office/word/2010/wordprocessingShape" mc:Ignorable="w14 w15 w16se w16cid w16 w16cex w16sdtdh w16sdtfl w16du wp14">
+  <w:footnote w:type="separator" w:id="-1">
+    <w:p>
+      <w:r>
+        <w:separator/>
+      </w:r>
+    </w:p>
+  </w:footnote>
+  <w:footnote w:type="continuationSeparator" w:id="0">
+    <w:p>
+      <w:r>
+        <w:continuationSeparator/>
+      </w:r>
+    </w:p>
+  </w:footnote>
+</w:footnotes>
 </file>
 
 <file path=word/styles.xml><?xml version="1.0" encoding="utf-8"?>
@@ -1599,7 +3805,7 @@
     <w:lsdException w:name="Unresolved Mention" w:semiHidden="1" w:unhideWhenUsed="1"/>
     <w:lsdException w:name="Smart Link" w:semiHidden="1" w:unhideWhenUsed="1"/>
   </w:latentStyles>
-  <w:style w:type="paragraph" w:default="1" w:styleId="Normal">
+  <w:style w:type="paragraph" w:default="1" w:styleId="a">
     <w:name w:val="Normal"/>
     <w:qFormat/>
     <w:rsid w:val="00684FE6"/>
@@ -1617,11 +3823,11 @@
       <w:lang w:val="el-GR"/>
     </w:rPr>
   </w:style>
-  <w:style w:type="paragraph" w:styleId="Heading1">
+  <w:style w:type="paragraph" w:styleId="1">
     <w:name w:val="heading 1"/>
-    <w:basedOn w:val="Normal"/>
-    <w:next w:val="Normal"/>
-    <w:link w:val="Heading1Char"/>
+    <w:basedOn w:val="a"/>
+    <w:next w:val="a"/>
+    <w:link w:val="1Char"/>
     <w:uiPriority w:val="9"/>
     <w:qFormat/>
     <w:rsid w:val="00EE62F7"/>
@@ -1638,11 +3844,11 @@
       <w:szCs w:val="40"/>
     </w:rPr>
   </w:style>
-  <w:style w:type="paragraph" w:styleId="Heading2">
+  <w:style w:type="paragraph" w:styleId="2">
     <w:name w:val="heading 2"/>
-    <w:basedOn w:val="Normal"/>
-    <w:next w:val="Normal"/>
-    <w:link w:val="Heading2Char"/>
+    <w:basedOn w:val="a"/>
+    <w:next w:val="a"/>
+    <w:link w:val="2Char"/>
     <w:uiPriority w:val="9"/>
     <w:semiHidden/>
     <w:unhideWhenUsed/>
@@ -1661,11 +3867,11 @@
       <w:szCs w:val="32"/>
     </w:rPr>
   </w:style>
-  <w:style w:type="paragraph" w:styleId="Heading3">
+  <w:style w:type="paragraph" w:styleId="3">
     <w:name w:val="heading 3"/>
-    <w:basedOn w:val="Normal"/>
-    <w:next w:val="Normal"/>
-    <w:link w:val="Heading3Char"/>
+    <w:basedOn w:val="a"/>
+    <w:next w:val="a"/>
+    <w:link w:val="3Char"/>
     <w:uiPriority w:val="9"/>
     <w:semiHidden/>
     <w:unhideWhenUsed/>
@@ -1684,11 +3890,11 @@
       <w:szCs w:val="28"/>
     </w:rPr>
   </w:style>
-  <w:style w:type="paragraph" w:styleId="Heading4">
+  <w:style w:type="paragraph" w:styleId="4">
     <w:name w:val="heading 4"/>
-    <w:basedOn w:val="Normal"/>
-    <w:next w:val="Normal"/>
-    <w:link w:val="Heading4Char"/>
+    <w:basedOn w:val="a"/>
+    <w:next w:val="a"/>
+    <w:link w:val="4Char"/>
     <w:uiPriority w:val="9"/>
     <w:semiHidden/>
     <w:unhideWhenUsed/>
@@ -1707,11 +3913,11 @@
       <w:color w:val="2F5496" w:themeColor="accent1" w:themeShade="BF"/>
     </w:rPr>
   </w:style>
-  <w:style w:type="paragraph" w:styleId="Heading5">
+  <w:style w:type="paragraph" w:styleId="5">
     <w:name w:val="heading 5"/>
-    <w:basedOn w:val="Normal"/>
-    <w:next w:val="Normal"/>
-    <w:link w:val="Heading5Char"/>
+    <w:basedOn w:val="a"/>
+    <w:next w:val="a"/>
+    <w:link w:val="5Char"/>
     <w:uiPriority w:val="9"/>
     <w:semiHidden/>
     <w:unhideWhenUsed/>
@@ -1728,11 +3934,11 @@
       <w:color w:val="2F5496" w:themeColor="accent1" w:themeShade="BF"/>
     </w:rPr>
   </w:style>
-  <w:style w:type="paragraph" w:styleId="Heading6">
+  <w:style w:type="paragraph" w:styleId="6">
     <w:name w:val="heading 6"/>
-    <w:basedOn w:val="Normal"/>
-    <w:next w:val="Normal"/>
-    <w:link w:val="Heading6Char"/>
+    <w:basedOn w:val="a"/>
+    <w:next w:val="a"/>
+    <w:link w:val="6Char"/>
     <w:uiPriority w:val="9"/>
     <w:semiHidden/>
     <w:unhideWhenUsed/>
@@ -1751,11 +3957,11 @@
       <w:color w:val="595959" w:themeColor="text1" w:themeTint="A6"/>
     </w:rPr>
   </w:style>
-  <w:style w:type="paragraph" w:styleId="Heading7">
+  <w:style w:type="paragraph" w:styleId="7">
     <w:name w:val="heading 7"/>
-    <w:basedOn w:val="Normal"/>
-    <w:next w:val="Normal"/>
-    <w:link w:val="Heading7Char"/>
+    <w:basedOn w:val="a"/>
+    <w:next w:val="a"/>
+    <w:link w:val="7Char"/>
     <w:uiPriority w:val="9"/>
     <w:semiHidden/>
     <w:unhideWhenUsed/>
@@ -1772,11 +3978,11 @@
       <w:color w:val="595959" w:themeColor="text1" w:themeTint="A6"/>
     </w:rPr>
   </w:style>
-  <w:style w:type="paragraph" w:styleId="Heading8">
+  <w:style w:type="paragraph" w:styleId="8">
     <w:name w:val="heading 8"/>
-    <w:basedOn w:val="Normal"/>
-    <w:next w:val="Normal"/>
-    <w:link w:val="Heading8Char"/>
+    <w:basedOn w:val="a"/>
+    <w:next w:val="a"/>
+    <w:link w:val="8Char"/>
     <w:uiPriority w:val="9"/>
     <w:semiHidden/>
     <w:unhideWhenUsed/>
@@ -1794,11 +4000,11 @@
       <w:color w:val="272727" w:themeColor="text1" w:themeTint="D8"/>
     </w:rPr>
   </w:style>
-  <w:style w:type="paragraph" w:styleId="Heading9">
+  <w:style w:type="paragraph" w:styleId="9">
     <w:name w:val="heading 9"/>
-    <w:basedOn w:val="Normal"/>
-    <w:next w:val="Normal"/>
-    <w:link w:val="Heading9Char"/>
+    <w:basedOn w:val="a"/>
+    <w:next w:val="a"/>
+    <w:link w:val="9Char"/>
     <w:uiPriority w:val="9"/>
     <w:semiHidden/>
     <w:unhideWhenUsed/>
@@ -1814,13 +4020,13 @@
       <w:color w:val="272727" w:themeColor="text1" w:themeTint="D8"/>
     </w:rPr>
   </w:style>
-  <w:style w:type="character" w:default="1" w:styleId="DefaultParagraphFont">
+  <w:style w:type="character" w:default="1" w:styleId="a0">
     <w:name w:val="Default Paragraph Font"/>
     <w:uiPriority w:val="1"/>
     <w:semiHidden/>
     <w:unhideWhenUsed/>
   </w:style>
-  <w:style w:type="table" w:default="1" w:styleId="TableNormal">
+  <w:style w:type="table" w:default="1" w:styleId="a1">
     <w:name w:val="Normal Table"/>
     <w:uiPriority w:val="99"/>
     <w:semiHidden/>
@@ -1835,16 +4041,16 @@
       </w:tblCellMar>
     </w:tblPr>
   </w:style>
-  <w:style w:type="numbering" w:default="1" w:styleId="NoList">
+  <w:style w:type="numbering" w:default="1" w:styleId="a2">
     <w:name w:val="No List"/>
     <w:uiPriority w:val="99"/>
     <w:semiHidden/>
     <w:unhideWhenUsed/>
   </w:style>
-  <w:style w:type="character" w:customStyle="1" w:styleId="Heading1Char">
-    <w:name w:val="Heading 1 Char"/>
-    <w:basedOn w:val="DefaultParagraphFont"/>
-    <w:link w:val="Heading1"/>
+  <w:style w:type="character" w:customStyle="1" w:styleId="1Char">
+    <w:name w:val="Επικεφαλίδα 1 Char"/>
+    <w:basedOn w:val="a0"/>
+    <w:link w:val="1"/>
     <w:uiPriority w:val="9"/>
     <w:rsid w:val="00EE62F7"/>
     <w:rPr>
@@ -1854,10 +4060,10 @@
       <w:szCs w:val="40"/>
     </w:rPr>
   </w:style>
-  <w:style w:type="character" w:customStyle="1" w:styleId="Heading2Char">
-    <w:name w:val="Heading 2 Char"/>
-    <w:basedOn w:val="DefaultParagraphFont"/>
-    <w:link w:val="Heading2"/>
+  <w:style w:type="character" w:customStyle="1" w:styleId="2Char">
+    <w:name w:val="Επικεφαλίδα 2 Char"/>
+    <w:basedOn w:val="a0"/>
+    <w:link w:val="2"/>
     <w:uiPriority w:val="9"/>
     <w:semiHidden/>
     <w:rsid w:val="00EE62F7"/>
@@ -1868,10 +4074,10 @@
       <w:szCs w:val="32"/>
     </w:rPr>
   </w:style>
-  <w:style w:type="character" w:customStyle="1" w:styleId="Heading3Char">
-    <w:name w:val="Heading 3 Char"/>
-    <w:basedOn w:val="DefaultParagraphFont"/>
-    <w:link w:val="Heading3"/>
+  <w:style w:type="character" w:customStyle="1" w:styleId="3Char">
+    <w:name w:val="Επικεφαλίδα 3 Char"/>
+    <w:basedOn w:val="a0"/>
+    <w:link w:val="3"/>
     <w:uiPriority w:val="9"/>
     <w:semiHidden/>
     <w:rsid w:val="00EE62F7"/>
@@ -1882,10 +4088,10 @@
       <w:szCs w:val="28"/>
     </w:rPr>
   </w:style>
-  <w:style w:type="character" w:customStyle="1" w:styleId="Heading4Char">
-    <w:name w:val="Heading 4 Char"/>
-    <w:basedOn w:val="DefaultParagraphFont"/>
-    <w:link w:val="Heading4"/>
+  <w:style w:type="character" w:customStyle="1" w:styleId="4Char">
+    <w:name w:val="Επικεφαλίδα 4 Char"/>
+    <w:basedOn w:val="a0"/>
+    <w:link w:val="4"/>
     <w:uiPriority w:val="9"/>
     <w:semiHidden/>
     <w:rsid w:val="00EE62F7"/>
@@ -1896,10 +4102,10 @@
       <w:color w:val="2F5496" w:themeColor="accent1" w:themeShade="BF"/>
     </w:rPr>
   </w:style>
-  <w:style w:type="character" w:customStyle="1" w:styleId="Heading5Char">
-    <w:name w:val="Heading 5 Char"/>
-    <w:basedOn w:val="DefaultParagraphFont"/>
-    <w:link w:val="Heading5"/>
+  <w:style w:type="character" w:customStyle="1" w:styleId="5Char">
+    <w:name w:val="Επικεφαλίδα 5 Char"/>
+    <w:basedOn w:val="a0"/>
+    <w:link w:val="5"/>
     <w:uiPriority w:val="9"/>
     <w:semiHidden/>
     <w:rsid w:val="00EE62F7"/>
@@ -1908,10 +4114,10 @@
       <w:color w:val="2F5496" w:themeColor="accent1" w:themeShade="BF"/>
     </w:rPr>
   </w:style>
-  <w:style w:type="character" w:customStyle="1" w:styleId="Heading6Char">
-    <w:name w:val="Heading 6 Char"/>
-    <w:basedOn w:val="DefaultParagraphFont"/>
-    <w:link w:val="Heading6"/>
+  <w:style w:type="character" w:customStyle="1" w:styleId="6Char">
+    <w:name w:val="Επικεφαλίδα 6 Char"/>
+    <w:basedOn w:val="a0"/>
+    <w:link w:val="6"/>
     <w:uiPriority w:val="9"/>
     <w:semiHidden/>
     <w:rsid w:val="00EE62F7"/>
@@ -1922,10 +4128,10 @@
       <w:color w:val="595959" w:themeColor="text1" w:themeTint="A6"/>
     </w:rPr>
   </w:style>
-  <w:style w:type="character" w:customStyle="1" w:styleId="Heading7Char">
-    <w:name w:val="Heading 7 Char"/>
-    <w:basedOn w:val="DefaultParagraphFont"/>
-    <w:link w:val="Heading7"/>
+  <w:style w:type="character" w:customStyle="1" w:styleId="7Char">
+    <w:name w:val="Επικεφαλίδα 7 Char"/>
+    <w:basedOn w:val="a0"/>
+    <w:link w:val="7"/>
     <w:uiPriority w:val="9"/>
     <w:semiHidden/>
     <w:rsid w:val="00EE62F7"/>
@@ -1934,10 +4140,10 @@
       <w:color w:val="595959" w:themeColor="text1" w:themeTint="A6"/>
     </w:rPr>
   </w:style>
-  <w:style w:type="character" w:customStyle="1" w:styleId="Heading8Char">
-    <w:name w:val="Heading 8 Char"/>
-    <w:basedOn w:val="DefaultParagraphFont"/>
-    <w:link w:val="Heading8"/>
+  <w:style w:type="character" w:customStyle="1" w:styleId="8Char">
+    <w:name w:val="Επικεφαλίδα 8 Char"/>
+    <w:basedOn w:val="a0"/>
+    <w:link w:val="8"/>
     <w:uiPriority w:val="9"/>
     <w:semiHidden/>
     <w:rsid w:val="00EE62F7"/>
@@ -1948,10 +4154,10 @@
       <w:color w:val="272727" w:themeColor="text1" w:themeTint="D8"/>
     </w:rPr>
   </w:style>
-  <w:style w:type="character" w:customStyle="1" w:styleId="Heading9Char">
-    <w:name w:val="Heading 9 Char"/>
-    <w:basedOn w:val="DefaultParagraphFont"/>
-    <w:link w:val="Heading9"/>
+  <w:style w:type="character" w:customStyle="1" w:styleId="9Char">
+    <w:name w:val="Επικεφαλίδα 9 Char"/>
+    <w:basedOn w:val="a0"/>
+    <w:link w:val="9"/>
     <w:uiPriority w:val="9"/>
     <w:semiHidden/>
     <w:rsid w:val="00EE62F7"/>
@@ -1960,11 +4166,11 @@
       <w:color w:val="272727" w:themeColor="text1" w:themeTint="D8"/>
     </w:rPr>
   </w:style>
-  <w:style w:type="paragraph" w:styleId="Title">
+  <w:style w:type="paragraph" w:styleId="a3">
     <w:name w:val="Title"/>
-    <w:basedOn w:val="Normal"/>
-    <w:next w:val="Normal"/>
-    <w:link w:val="TitleChar"/>
+    <w:basedOn w:val="a"/>
+    <w:next w:val="a"/>
+    <w:link w:val="Char"/>
     <w:uiPriority w:val="10"/>
     <w:qFormat/>
     <w:rsid w:val="00EE62F7"/>
@@ -1980,10 +4186,10 @@
       <w:szCs w:val="56"/>
     </w:rPr>
   </w:style>
-  <w:style w:type="character" w:customStyle="1" w:styleId="TitleChar">
-    <w:name w:val="Title Char"/>
-    <w:basedOn w:val="DefaultParagraphFont"/>
-    <w:link w:val="Title"/>
+  <w:style w:type="character" w:customStyle="1" w:styleId="Char">
+    <w:name w:val="Τίτλος Char"/>
+    <w:basedOn w:val="a0"/>
+    <w:link w:val="a3"/>
     <w:uiPriority w:val="10"/>
     <w:rsid w:val="00EE62F7"/>
     <w:rPr>
@@ -1994,11 +4200,11 @@
       <w:szCs w:val="56"/>
     </w:rPr>
   </w:style>
-  <w:style w:type="paragraph" w:styleId="Subtitle">
+  <w:style w:type="paragraph" w:styleId="a4">
     <w:name w:val="Subtitle"/>
-    <w:basedOn w:val="Normal"/>
-    <w:next w:val="Normal"/>
-    <w:link w:val="SubtitleChar"/>
+    <w:basedOn w:val="a"/>
+    <w:next w:val="a"/>
+    <w:link w:val="Char0"/>
     <w:uiPriority w:val="11"/>
     <w:qFormat/>
     <w:rsid w:val="00EE62F7"/>
@@ -2015,10 +4221,10 @@
       <w:szCs w:val="28"/>
     </w:rPr>
   </w:style>
-  <w:style w:type="character" w:customStyle="1" w:styleId="SubtitleChar">
-    <w:name w:val="Subtitle Char"/>
-    <w:basedOn w:val="DefaultParagraphFont"/>
-    <w:link w:val="Subtitle"/>
+  <w:style w:type="character" w:customStyle="1" w:styleId="Char0">
+    <w:name w:val="Υπότιτλος Char"/>
+    <w:basedOn w:val="a0"/>
+    <w:link w:val="a4"/>
     <w:uiPriority w:val="11"/>
     <w:rsid w:val="00EE62F7"/>
     <w:rPr>
@@ -2029,11 +4235,11 @@
       <w:szCs w:val="28"/>
     </w:rPr>
   </w:style>
-  <w:style w:type="paragraph" w:styleId="Quote">
+  <w:style w:type="paragraph" w:styleId="a5">
     <w:name w:val="Quote"/>
-    <w:basedOn w:val="Normal"/>
-    <w:next w:val="Normal"/>
-    <w:link w:val="QuoteChar"/>
+    <w:basedOn w:val="a"/>
+    <w:next w:val="a"/>
+    <w:link w:val="Char1"/>
     <w:uiPriority w:val="29"/>
     <w:qFormat/>
     <w:rsid w:val="00EE62F7"/>
@@ -2047,10 +4253,10 @@
       <w:color w:val="404040" w:themeColor="text1" w:themeTint="BF"/>
     </w:rPr>
   </w:style>
-  <w:style w:type="character" w:customStyle="1" w:styleId="QuoteChar">
-    <w:name w:val="Quote Char"/>
-    <w:basedOn w:val="DefaultParagraphFont"/>
-    <w:link w:val="Quote"/>
+  <w:style w:type="character" w:customStyle="1" w:styleId="Char1">
+    <w:name w:val="Απόσπασμα Char"/>
+    <w:basedOn w:val="a0"/>
+    <w:link w:val="a5"/>
     <w:uiPriority w:val="29"/>
     <w:rsid w:val="00EE62F7"/>
     <w:rPr>
@@ -2059,9 +4265,9 @@
       <w:color w:val="404040" w:themeColor="text1" w:themeTint="BF"/>
     </w:rPr>
   </w:style>
-  <w:style w:type="paragraph" w:styleId="ListParagraph">
+  <w:style w:type="paragraph" w:styleId="a6">
     <w:name w:val="List Paragraph"/>
-    <w:basedOn w:val="Normal"/>
+    <w:basedOn w:val="a"/>
     <w:uiPriority w:val="34"/>
     <w:qFormat/>
     <w:rsid w:val="00EE62F7"/>
@@ -2070,9 +4276,9 @@
       <w:contextualSpacing/>
     </w:pPr>
   </w:style>
-  <w:style w:type="character" w:styleId="IntenseEmphasis">
+  <w:style w:type="character" w:styleId="a7">
     <w:name w:val="Intense Emphasis"/>
-    <w:basedOn w:val="DefaultParagraphFont"/>
+    <w:basedOn w:val="a0"/>
     <w:uiPriority w:val="21"/>
     <w:qFormat/>
     <w:rsid w:val="00EE62F7"/>
@@ -2082,11 +4288,11 @@
       <w:color w:val="2F5496" w:themeColor="accent1" w:themeShade="BF"/>
     </w:rPr>
   </w:style>
-  <w:style w:type="paragraph" w:styleId="IntenseQuote">
+  <w:style w:type="paragraph" w:styleId="a8">
     <w:name w:val="Intense Quote"/>
-    <w:basedOn w:val="Normal"/>
-    <w:next w:val="Normal"/>
-    <w:link w:val="IntenseQuoteChar"/>
+    <w:basedOn w:val="a"/>
+    <w:next w:val="a"/>
+    <w:link w:val="Char2"/>
     <w:uiPriority w:val="30"/>
     <w:qFormat/>
     <w:rsid w:val="00EE62F7"/>
@@ -2105,10 +4311,10 @@
       <w:color w:val="2F5496" w:themeColor="accent1" w:themeShade="BF"/>
     </w:rPr>
   </w:style>
-  <w:style w:type="character" w:customStyle="1" w:styleId="IntenseQuoteChar">
-    <w:name w:val="Intense Quote Char"/>
-    <w:basedOn w:val="DefaultParagraphFont"/>
-    <w:link w:val="IntenseQuote"/>
+  <w:style w:type="character" w:customStyle="1" w:styleId="Char2">
+    <w:name w:val="Έντονο απόσπ. Char"/>
+    <w:basedOn w:val="a0"/>
+    <w:link w:val="a8"/>
     <w:uiPriority w:val="30"/>
     <w:rsid w:val="00EE62F7"/>
     <w:rPr>
@@ -2117,9 +4323,9 @@
       <w:color w:val="2F5496" w:themeColor="accent1" w:themeShade="BF"/>
     </w:rPr>
   </w:style>
-  <w:style w:type="character" w:styleId="IntenseReference">
+  <w:style w:type="character" w:styleId="a9">
     <w:name w:val="Intense Reference"/>
-    <w:basedOn w:val="DefaultParagraphFont"/>
+    <w:basedOn w:val="a0"/>
     <w:uiPriority w:val="32"/>
     <w:qFormat/>
     <w:rsid w:val="00EE62F7"/>
@@ -2131,10 +4337,10 @@
       <w:spacing w:val="5"/>
     </w:rPr>
   </w:style>
-  <w:style w:type="paragraph" w:styleId="BodyText">
+  <w:style w:type="paragraph" w:styleId="aa">
     <w:name w:val="Body Text"/>
-    <w:basedOn w:val="Normal"/>
-    <w:link w:val="BodyTextChar"/>
+    <w:basedOn w:val="a"/>
+    <w:link w:val="Char3"/>
     <w:uiPriority w:val="1"/>
     <w:qFormat/>
     <w:rsid w:val="00684FE6"/>
@@ -2143,10 +4349,10 @@
       <w:szCs w:val="24"/>
     </w:rPr>
   </w:style>
-  <w:style w:type="character" w:customStyle="1" w:styleId="BodyTextChar">
-    <w:name w:val="Body Text Char"/>
-    <w:basedOn w:val="DefaultParagraphFont"/>
-    <w:link w:val="BodyText"/>
+  <w:style w:type="character" w:customStyle="1" w:styleId="Char3">
+    <w:name w:val="Σώμα κειμένου Char"/>
+    <w:basedOn w:val="a0"/>
+    <w:link w:val="aa"/>
     <w:uiPriority w:val="1"/>
     <w:rsid w:val="00684FE6"/>
     <w:rPr>
@@ -2155,9 +4361,9 @@
       <w:lang w:val="el-GR"/>
     </w:rPr>
   </w:style>
-  <w:style w:type="character" w:styleId="Hyperlink">
+  <w:style w:type="character" w:styleId="-">
     <w:name w:val="Hyperlink"/>
-    <w:basedOn w:val="DefaultParagraphFont"/>
+    <w:basedOn w:val="a0"/>
     <w:uiPriority w:val="99"/>
     <w:unhideWhenUsed/>
     <w:rsid w:val="00684FE6"/>
@@ -2166,9 +4372,9 @@
       <w:u w:val="single"/>
     </w:rPr>
   </w:style>
-  <w:style w:type="character" w:styleId="UnresolvedMention">
+  <w:style w:type="character" w:styleId="ab">
     <w:name w:val="Unresolved Mention"/>
-    <w:basedOn w:val="DefaultParagraphFont"/>
+    <w:basedOn w:val="a0"/>
     <w:uiPriority w:val="99"/>
     <w:semiHidden/>
     <w:unhideWhenUsed/>
@@ -2176,6 +4382,62 @@
     <w:rPr>
       <w:color w:val="605E5C"/>
       <w:shd w:val="clear" w:color="auto" w:fill="E1DFDD"/>
+    </w:rPr>
+  </w:style>
+  <w:style w:type="paragraph" w:styleId="ac">
+    <w:name w:val="header"/>
+    <w:basedOn w:val="a"/>
+    <w:link w:val="Char4"/>
+    <w:uiPriority w:val="99"/>
+    <w:unhideWhenUsed/>
+    <w:rsid w:val="00CC7F5C"/>
+    <w:pPr>
+      <w:tabs>
+        <w:tab w:val="center" w:pos="4153"/>
+        <w:tab w:val="right" w:pos="8306"/>
+      </w:tabs>
+    </w:pPr>
+  </w:style>
+  <w:style w:type="character" w:customStyle="1" w:styleId="Char4">
+    <w:name w:val="Κεφαλίδα Char"/>
+    <w:basedOn w:val="a0"/>
+    <w:link w:val="ac"/>
+    <w:uiPriority w:val="99"/>
+    <w:rsid w:val="00CC7F5C"/>
+    <w:rPr>
+      <w:rFonts w:ascii="Microsoft Sans Serif" w:eastAsia="Microsoft Sans Serif" w:hAnsi="Microsoft Sans Serif" w:cs="Microsoft Sans Serif"/>
+      <w:kern w:val="0"/>
+      <w:sz w:val="22"/>
+      <w:szCs w:val="22"/>
+      <w:lang w:val="el-GR"/>
+    </w:rPr>
+  </w:style>
+  <w:style w:type="paragraph" w:styleId="ad">
+    <w:name w:val="footer"/>
+    <w:basedOn w:val="a"/>
+    <w:link w:val="Char5"/>
+    <w:uiPriority w:val="99"/>
+    <w:unhideWhenUsed/>
+    <w:rsid w:val="00CC7F5C"/>
+    <w:pPr>
+      <w:tabs>
+        <w:tab w:val="center" w:pos="4153"/>
+        <w:tab w:val="right" w:pos="8306"/>
+      </w:tabs>
+    </w:pPr>
+  </w:style>
+  <w:style w:type="character" w:customStyle="1" w:styleId="Char5">
+    <w:name w:val="Υποσέλιδο Char"/>
+    <w:basedOn w:val="a0"/>
+    <w:link w:val="ad"/>
+    <w:uiPriority w:val="99"/>
+    <w:rsid w:val="00CC7F5C"/>
+    <w:rPr>
+      <w:rFonts w:ascii="Microsoft Sans Serif" w:eastAsia="Microsoft Sans Serif" w:hAnsi="Microsoft Sans Serif" w:cs="Microsoft Sans Serif"/>
+      <w:kern w:val="0"/>
+      <w:sz w:val="22"/>
+      <w:szCs w:val="22"/>
+      <w:lang w:val="el-GR"/>
     </w:rPr>
   </w:style>
 </w:styles>

</xml_diff>